<commit_message>
added many - many relation
</commit_message>
<xml_diff>
--- a/EntityFrameworkCore/EntityFrameworkCore.docx
+++ b/EntityFrameworkCore/EntityFrameworkCore.docx
@@ -709,7 +709,7 @@
           <w:r>
             <w:fldChar w:fldCharType="separate"/>
           </w:r>
-          <w:hyperlink w:anchor="_Toc98869019" w:history="1">
+          <w:hyperlink w:anchor="_Toc99108406" w:history="1">
             <w:r>
               <w:rPr>
                 <w:rStyle w:val="Kpr"/>
@@ -736,7 +736,7 @@
                 <w:noProof/>
                 <w:webHidden/>
               </w:rPr>
-              <w:instrText xml:space="preserve"> PAGEREF _Toc98869019 \h </w:instrText>
+              <w:instrText xml:space="preserve"> PAGEREF _Toc99108406 \h </w:instrText>
             </w:r>
             <w:r>
               <w:rPr>
@@ -778,7 +778,7 @@
               <w:noProof/>
             </w:rPr>
           </w:pPr>
-          <w:hyperlink w:anchor="_Toc98869020" w:history="1">
+          <w:hyperlink w:anchor="_Toc99108407" w:history="1">
             <w:r>
               <w:rPr>
                 <w:rStyle w:val="Kpr"/>
@@ -805,7 +805,7 @@
                 <w:noProof/>
                 <w:webHidden/>
               </w:rPr>
-              <w:instrText xml:space="preserve"> PAGEREF _Toc98869020 \h </w:instrText>
+              <w:instrText xml:space="preserve"> PAGEREF _Toc99108407 \h </w:instrText>
             </w:r>
             <w:r>
               <w:rPr>
@@ -847,7 +847,7 @@
               <w:noProof/>
             </w:rPr>
           </w:pPr>
-          <w:hyperlink w:anchor="_Toc98869021" w:history="1">
+          <w:hyperlink w:anchor="_Toc99108408" w:history="1">
             <w:r>
               <w:rPr>
                 <w:rStyle w:val="Kpr"/>
@@ -874,7 +874,7 @@
                 <w:noProof/>
                 <w:webHidden/>
               </w:rPr>
-              <w:instrText xml:space="preserve"> PAGEREF _Toc98869021 \h </w:instrText>
+              <w:instrText xml:space="preserve"> PAGEREF _Toc99108408 \h </w:instrText>
             </w:r>
             <w:r>
               <w:rPr>
@@ -916,7 +916,7 @@
               <w:noProof/>
             </w:rPr>
           </w:pPr>
-          <w:hyperlink w:anchor="_Toc98869022" w:history="1">
+          <w:hyperlink w:anchor="_Toc99108409" w:history="1">
             <w:r>
               <w:rPr>
                 <w:rStyle w:val="Kpr"/>
@@ -943,7 +943,7 @@
                 <w:noProof/>
                 <w:webHidden/>
               </w:rPr>
-              <w:instrText xml:space="preserve"> PAGEREF _Toc98869022 \h </w:instrText>
+              <w:instrText xml:space="preserve"> PAGEREF _Toc99108409 \h </w:instrText>
             </w:r>
             <w:r>
               <w:rPr>
@@ -985,7 +985,7 @@
               <w:noProof/>
             </w:rPr>
           </w:pPr>
-          <w:hyperlink w:anchor="_Toc98869023" w:history="1">
+          <w:hyperlink w:anchor="_Toc99108410" w:history="1">
             <w:r>
               <w:rPr>
                 <w:rStyle w:val="Kpr"/>
@@ -1012,7 +1012,7 @@
                 <w:noProof/>
                 <w:webHidden/>
               </w:rPr>
-              <w:instrText xml:space="preserve"> PAGEREF _Toc98869023 \h </w:instrText>
+              <w:instrText xml:space="preserve"> PAGEREF _Toc99108410 \h </w:instrText>
             </w:r>
             <w:r>
               <w:rPr>
@@ -1054,7 +1054,7 @@
               <w:noProof/>
             </w:rPr>
           </w:pPr>
-          <w:hyperlink w:anchor="_Toc98869024" w:history="1">
+          <w:hyperlink w:anchor="_Toc99108411" w:history="1">
             <w:r>
               <w:rPr>
                 <w:rStyle w:val="Kpr"/>
@@ -1081,7 +1081,7 @@
                 <w:noProof/>
                 <w:webHidden/>
               </w:rPr>
-              <w:instrText xml:space="preserve"> PAGEREF _Toc98869024 \h </w:instrText>
+              <w:instrText xml:space="preserve"> PAGEREF _Toc99108411 \h </w:instrText>
             </w:r>
             <w:r>
               <w:rPr>
@@ -1123,7 +1123,7 @@
               <w:noProof/>
             </w:rPr>
           </w:pPr>
-          <w:hyperlink w:anchor="_Toc98869025" w:history="1">
+          <w:hyperlink w:anchor="_Toc99108412" w:history="1">
             <w:r>
               <w:rPr>
                 <w:rStyle w:val="Kpr"/>
@@ -1150,7 +1150,7 @@
                 <w:noProof/>
                 <w:webHidden/>
               </w:rPr>
-              <w:instrText xml:space="preserve"> PAGEREF _Toc98869025 \h </w:instrText>
+              <w:instrText xml:space="preserve"> PAGEREF _Toc99108412 \h </w:instrText>
             </w:r>
             <w:r>
               <w:rPr>
@@ -1192,7 +1192,7 @@
               <w:noProof/>
             </w:rPr>
           </w:pPr>
-          <w:hyperlink w:anchor="_Toc98869026" w:history="1">
+          <w:hyperlink w:anchor="_Toc99108413" w:history="1">
             <w:r>
               <w:rPr>
                 <w:rStyle w:val="Kpr"/>
@@ -1219,7 +1219,7 @@
                 <w:noProof/>
                 <w:webHidden/>
               </w:rPr>
-              <w:instrText xml:space="preserve"> PAGEREF _Toc98869026 \h </w:instrText>
+              <w:instrText xml:space="preserve"> PAGEREF _Toc99108413 \h </w:instrText>
             </w:r>
             <w:r>
               <w:rPr>
@@ -1261,7 +1261,7 @@
               <w:noProof/>
             </w:rPr>
           </w:pPr>
-          <w:hyperlink w:anchor="_Toc98869027" w:history="1">
+          <w:hyperlink w:anchor="_Toc99108414" w:history="1">
             <w:r>
               <w:rPr>
                 <w:rStyle w:val="Kpr"/>
@@ -1288,7 +1288,7 @@
                 <w:noProof/>
                 <w:webHidden/>
               </w:rPr>
-              <w:instrText xml:space="preserve"> PAGEREF _Toc98869027 \h </w:instrText>
+              <w:instrText xml:space="preserve"> PAGEREF _Toc99108414 \h </w:instrText>
             </w:r>
             <w:r>
               <w:rPr>
@@ -1330,7 +1330,7 @@
               <w:noProof/>
             </w:rPr>
           </w:pPr>
-          <w:hyperlink w:anchor="_Toc98869028" w:history="1">
+          <w:hyperlink w:anchor="_Toc99108415" w:history="1">
             <w:r>
               <w:rPr>
                 <w:rStyle w:val="Kpr"/>
@@ -1357,7 +1357,7 @@
                 <w:noProof/>
                 <w:webHidden/>
               </w:rPr>
-              <w:instrText xml:space="preserve"> PAGEREF _Toc98869028 \h </w:instrText>
+              <w:instrText xml:space="preserve"> PAGEREF _Toc99108415 \h </w:instrText>
             </w:r>
             <w:r>
               <w:rPr>
@@ -1399,7 +1399,7 @@
               <w:noProof/>
             </w:rPr>
           </w:pPr>
-          <w:hyperlink w:anchor="_Toc98869029" w:history="1">
+          <w:hyperlink w:anchor="_Toc99108416" w:history="1">
             <w:r>
               <w:rPr>
                 <w:rStyle w:val="Kpr"/>
@@ -1426,7 +1426,7 @@
                 <w:noProof/>
                 <w:webHidden/>
               </w:rPr>
-              <w:instrText xml:space="preserve"> PAGEREF _Toc98869029 \h </w:instrText>
+              <w:instrText xml:space="preserve"> PAGEREF _Toc99108416 \h </w:instrText>
             </w:r>
             <w:r>
               <w:rPr>
@@ -1468,7 +1468,7 @@
               <w:noProof/>
             </w:rPr>
           </w:pPr>
-          <w:hyperlink w:anchor="_Toc98869030" w:history="1">
+          <w:hyperlink w:anchor="_Toc99108417" w:history="1">
             <w:r>
               <w:rPr>
                 <w:rStyle w:val="Kpr"/>
@@ -1495,7 +1495,7 @@
                 <w:noProof/>
                 <w:webHidden/>
               </w:rPr>
-              <w:instrText xml:space="preserve"> PAGEREF _Toc98869030 \h </w:instrText>
+              <w:instrText xml:space="preserve"> PAGEREF _Toc99108417 \h </w:instrText>
             </w:r>
             <w:r>
               <w:rPr>
@@ -1549,7 +1549,7 @@
         <w:pStyle w:val="Balk1"/>
         <w:jc w:val="center"/>
       </w:pPr>
-      <w:bookmarkStart w:id="0" w:name="_Toc98869019"/>
+      <w:bookmarkStart w:id="0" w:name="_Toc99108406"/>
       <w:r>
         <w:lastRenderedPageBreak/>
         <w:t>ENTİTY FRAMEWORK VE ORM NEDİR ?</w:t>
@@ -2483,7 +2483,7 @@
         <w:pStyle w:val="Balk1"/>
         <w:jc w:val="center"/>
       </w:pPr>
-      <w:bookmarkStart w:id="1" w:name="_Toc98869020"/>
+      <w:bookmarkStart w:id="1" w:name="_Toc99108407"/>
       <w:r>
         <w:t>KURULUM</w:t>
       </w:r>
@@ -2706,27 +2706,14 @@
       <w:r>
         <w:t xml:space="preserve">Figure </w:t>
       </w:r>
-      <w:r>
-        <w:fldChar w:fldCharType="begin"/>
-      </w:r>
-      <w:r>
-        <w:instrText xml:space="preserve"> SEQ Figure \* ARABIC </w:instrText>
-      </w:r>
-      <w:r>
-        <w:fldChar w:fldCharType="separate"/>
-      </w:r>
-      <w:r>
-        <w:rPr>
-          <w:noProof/>
-        </w:rPr>
-        <w:t>1</w:t>
-      </w:r>
-      <w:r>
-        <w:rPr>
-          <w:noProof/>
-        </w:rPr>
-        <w:fldChar w:fldCharType="end"/>
-      </w:r>
+      <w:fldSimple w:instr=" SEQ Figure \* ARABIC ">
+        <w:r>
+          <w:rPr>
+            <w:noProof/>
+          </w:rPr>
+          <w:t>1</w:t>
+        </w:r>
+      </w:fldSimple>
       <w:r>
         <w:t xml:space="preserve"> </w:t>
       </w:r>
@@ -3733,27 +3720,14 @@
       <w:r>
         <w:t xml:space="preserve">Figure </w:t>
       </w:r>
-      <w:r>
-        <w:fldChar w:fldCharType="begin"/>
-      </w:r>
-      <w:r>
-        <w:instrText xml:space="preserve"> SEQ Figure \* ARABIC </w:instrText>
-      </w:r>
-      <w:r>
-        <w:fldChar w:fldCharType="separate"/>
-      </w:r>
-      <w:r>
-        <w:rPr>
-          <w:noProof/>
-        </w:rPr>
-        <w:t>2</w:t>
-      </w:r>
-      <w:r>
-        <w:rPr>
-          <w:noProof/>
-        </w:rPr>
-        <w:fldChar w:fldCharType="end"/>
-      </w:r>
+      <w:fldSimple w:instr=" SEQ Figure \* ARABIC ">
+        <w:r>
+          <w:rPr>
+            <w:noProof/>
+          </w:rPr>
+          <w:t>2</w:t>
+        </w:r>
+      </w:fldSimple>
       <w:r>
         <w:t xml:space="preserve"> Tools </w:t>
       </w:r>
@@ -4758,27 +4732,14 @@
       <w:r>
         <w:t xml:space="preserve">Figure </w:t>
       </w:r>
-      <w:r>
-        <w:fldChar w:fldCharType="begin"/>
-      </w:r>
-      <w:r>
-        <w:instrText xml:space="preserve"> SEQ Figure \* ARABIC </w:instrText>
-      </w:r>
-      <w:r>
-        <w:fldChar w:fldCharType="separate"/>
-      </w:r>
-      <w:r>
-        <w:rPr>
-          <w:noProof/>
-        </w:rPr>
-        <w:t>3</w:t>
-      </w:r>
-      <w:r>
-        <w:rPr>
-          <w:noProof/>
-        </w:rPr>
-        <w:fldChar w:fldCharType="end"/>
-      </w:r>
+      <w:fldSimple w:instr=" SEQ Figure \* ARABIC ">
+        <w:r>
+          <w:rPr>
+            <w:noProof/>
+          </w:rPr>
+          <w:t>3</w:t>
+        </w:r>
+      </w:fldSimple>
       <w:r>
         <w:t xml:space="preserve"> </w:t>
       </w:r>
@@ -4812,7 +4773,7 @@
         <w:pStyle w:val="Balk1"/>
         <w:jc w:val="center"/>
       </w:pPr>
-      <w:bookmarkStart w:id="2" w:name="_Toc98869021"/>
+      <w:bookmarkStart w:id="2" w:name="_Toc99108408"/>
       <w:r>
         <w:lastRenderedPageBreak/>
         <w:t xml:space="preserve">Context </w:t>
@@ -5595,7 +5556,7 @@
         <w:pStyle w:val="Balk1"/>
         <w:jc w:val="center"/>
       </w:pPr>
-      <w:bookmarkStart w:id="3" w:name="_Toc98869022"/>
+      <w:bookmarkStart w:id="3" w:name="_Toc99108409"/>
       <w:proofErr w:type="spellStart"/>
       <w:r>
         <w:t>Veritabanını</w:t>
@@ -6131,7 +6092,7 @@
         <w:pStyle w:val="Balk1"/>
         <w:jc w:val="center"/>
       </w:pPr>
-      <w:bookmarkStart w:id="4" w:name="_Toc98869023"/>
+      <w:bookmarkStart w:id="4" w:name="_Toc99108410"/>
       <w:proofErr w:type="spellStart"/>
       <w:r>
         <w:t>Veritaban</w:t>
@@ -6155,7 +6116,7 @@
       <w:pPr>
         <w:pStyle w:val="Balk2"/>
       </w:pPr>
-      <w:bookmarkStart w:id="5" w:name="_Toc98869024"/>
+      <w:bookmarkStart w:id="5" w:name="_Toc99108411"/>
       <w:proofErr w:type="spellStart"/>
       <w:r>
         <w:t>Veritabanına</w:t>
@@ -9675,7 +9636,7 @@
         <w:pStyle w:val="Balk2"/>
         <w:jc w:val="center"/>
       </w:pPr>
-      <w:bookmarkStart w:id="6" w:name="_Toc98869025"/>
+      <w:bookmarkStart w:id="6" w:name="_Toc99108412"/>
       <w:proofErr w:type="spellStart"/>
       <w:r>
         <w:lastRenderedPageBreak/>
@@ -14109,7 +14070,7 @@
       <w:pPr>
         <w:pStyle w:val="Balk2"/>
       </w:pPr>
-      <w:bookmarkStart w:id="7" w:name="_Toc98869026"/>
+      <w:bookmarkStart w:id="7" w:name="_Toc99108413"/>
       <w:proofErr w:type="spellStart"/>
       <w:r>
         <w:t>Kayıt</w:t>
@@ -18604,7 +18565,7 @@
       <w:pPr>
         <w:pStyle w:val="Balk2"/>
       </w:pPr>
-      <w:bookmarkStart w:id="8" w:name="_Toc98869027"/>
+      <w:bookmarkStart w:id="8" w:name="_Toc99108414"/>
       <w:proofErr w:type="spellStart"/>
       <w:r>
         <w:t>Veritabanından</w:t>
@@ -20538,7 +20499,7 @@
       <w:pPr>
         <w:pStyle w:val="Balk2"/>
       </w:pPr>
-      <w:bookmarkStart w:id="9" w:name="_Toc98869028"/>
+      <w:bookmarkStart w:id="9" w:name="_Toc99108415"/>
       <w:r>
         <w:lastRenderedPageBreak/>
         <w:t xml:space="preserve">Provider </w:t>
@@ -21149,7 +21110,7 @@
         <w:pStyle w:val="Balk1"/>
         <w:jc w:val="center"/>
       </w:pPr>
-      <w:bookmarkStart w:id="10" w:name="_Toc98869029"/>
+      <w:bookmarkStart w:id="10" w:name="_Toc99108416"/>
       <w:r>
         <w:lastRenderedPageBreak/>
         <w:t>ENTİTY FRAMEWORK CORE İLİŞKİLER</w:t>
@@ -21161,7 +21122,7 @@
       <w:pPr>
         <w:pStyle w:val="Balk2"/>
       </w:pPr>
-      <w:bookmarkStart w:id="11" w:name="_Toc98869030"/>
+      <w:bookmarkStart w:id="11" w:name="_Toc99108417"/>
       <w:r>
         <w:t>One To Many (1-N)</w:t>
       </w:r>
@@ -24072,21 +24033,3392 @@
     <w:p>
       <w:pPr>
         <w:rPr>
-          <w:rFonts w:ascii="Cascadia Mono" w:hAnsi="Cascadia Mono" w:cs="Cascadia Mono"/>
+          <w:rFonts w:cstheme="minorHAnsi"/>
           <w:color w:val="000000"/>
           <w:sz w:val="19"/>
           <w:szCs w:val="19"/>
         </w:rPr>
       </w:pPr>
     </w:p>
+    <w:p>
+      <w:pPr>
+        <w:rPr>
+          <w:rFonts w:cstheme="minorHAnsi"/>
+          <w:color w:val="000000"/>
+          <w:sz w:val="19"/>
+          <w:szCs w:val="19"/>
+        </w:rPr>
+      </w:pPr>
+    </w:p>
+    <w:p>
+      <w:pPr>
+        <w:rPr>
+          <w:rFonts w:cstheme="minorHAnsi"/>
+          <w:color w:val="000000"/>
+          <w:sz w:val="19"/>
+          <w:szCs w:val="19"/>
+        </w:rPr>
+      </w:pPr>
+    </w:p>
+    <w:p>
+      <w:pPr>
+        <w:rPr>
+          <w:rFonts w:cstheme="minorHAnsi"/>
+          <w:color w:val="000000"/>
+          <w:sz w:val="19"/>
+          <w:szCs w:val="19"/>
+        </w:rPr>
+      </w:pPr>
+    </w:p>
+    <w:p>
+      <w:pPr>
+        <w:rPr>
+          <w:rFonts w:cstheme="minorHAnsi"/>
+          <w:color w:val="000000"/>
+          <w:sz w:val="19"/>
+          <w:szCs w:val="19"/>
+        </w:rPr>
+      </w:pPr>
+    </w:p>
+    <w:p>
+      <w:pPr>
+        <w:rPr>
+          <w:rFonts w:cstheme="minorHAnsi"/>
+          <w:color w:val="000000"/>
+          <w:sz w:val="19"/>
+          <w:szCs w:val="19"/>
+        </w:rPr>
+      </w:pPr>
+    </w:p>
+    <w:p>
+      <w:pPr>
+        <w:rPr>
+          <w:rFonts w:cstheme="minorHAnsi"/>
+          <w:color w:val="000000"/>
+          <w:sz w:val="19"/>
+          <w:szCs w:val="19"/>
+        </w:rPr>
+      </w:pPr>
+    </w:p>
+    <w:p>
+      <w:pPr>
+        <w:rPr>
+          <w:rFonts w:cstheme="minorHAnsi"/>
+          <w:color w:val="000000"/>
+          <w:sz w:val="19"/>
+          <w:szCs w:val="19"/>
+        </w:rPr>
+      </w:pPr>
+    </w:p>
+    <w:p>
+      <w:pPr>
+        <w:rPr>
+          <w:rFonts w:cstheme="minorHAnsi"/>
+          <w:color w:val="000000"/>
+          <w:sz w:val="19"/>
+          <w:szCs w:val="19"/>
+        </w:rPr>
+      </w:pPr>
+    </w:p>
+    <w:p>
+      <w:pPr>
+        <w:rPr>
+          <w:rFonts w:cstheme="minorHAnsi"/>
+          <w:color w:val="000000"/>
+          <w:sz w:val="19"/>
+          <w:szCs w:val="19"/>
+        </w:rPr>
+      </w:pPr>
+    </w:p>
+    <w:p>
+      <w:pPr>
+        <w:rPr>
+          <w:rFonts w:cstheme="minorHAnsi"/>
+          <w:color w:val="000000"/>
+          <w:sz w:val="19"/>
+          <w:szCs w:val="19"/>
+        </w:rPr>
+      </w:pPr>
+    </w:p>
+    <w:p>
+      <w:pPr>
+        <w:rPr>
+          <w:rFonts w:cstheme="minorHAnsi"/>
+          <w:color w:val="000000"/>
+          <w:sz w:val="19"/>
+          <w:szCs w:val="19"/>
+        </w:rPr>
+      </w:pPr>
+    </w:p>
+    <w:p>
+      <w:pPr>
+        <w:rPr>
+          <w:rFonts w:cstheme="minorHAnsi"/>
+          <w:color w:val="000000"/>
+          <w:sz w:val="19"/>
+          <w:szCs w:val="19"/>
+        </w:rPr>
+      </w:pPr>
+    </w:p>
+    <w:p>
+      <w:pPr>
+        <w:rPr>
+          <w:rFonts w:cstheme="minorHAnsi"/>
+          <w:color w:val="000000"/>
+          <w:sz w:val="19"/>
+          <w:szCs w:val="19"/>
+        </w:rPr>
+      </w:pPr>
+    </w:p>
+    <w:p>
+      <w:pPr>
+        <w:rPr>
+          <w:rFonts w:cstheme="minorHAnsi"/>
+          <w:color w:val="000000"/>
+          <w:sz w:val="19"/>
+          <w:szCs w:val="19"/>
+        </w:rPr>
+      </w:pPr>
+    </w:p>
+    <w:p>
+      <w:pPr>
+        <w:rPr>
+          <w:rFonts w:cstheme="minorHAnsi"/>
+          <w:color w:val="000000"/>
+          <w:sz w:val="19"/>
+          <w:szCs w:val="19"/>
+        </w:rPr>
+      </w:pPr>
+    </w:p>
+    <w:p>
+      <w:pPr>
+        <w:rPr>
+          <w:rFonts w:cstheme="minorHAnsi"/>
+          <w:color w:val="000000"/>
+          <w:sz w:val="19"/>
+          <w:szCs w:val="19"/>
+        </w:rPr>
+      </w:pPr>
+    </w:p>
+    <w:p>
+      <w:pPr>
+        <w:rPr>
+          <w:rFonts w:cstheme="minorHAnsi"/>
+          <w:color w:val="000000"/>
+          <w:sz w:val="19"/>
+          <w:szCs w:val="19"/>
+        </w:rPr>
+      </w:pPr>
+    </w:p>
+    <w:p>
+      <w:pPr>
+        <w:rPr>
+          <w:rFonts w:cstheme="minorHAnsi"/>
+          <w:color w:val="000000"/>
+          <w:sz w:val="19"/>
+          <w:szCs w:val="19"/>
+        </w:rPr>
+      </w:pPr>
+    </w:p>
+    <w:p>
+      <w:pPr>
+        <w:rPr>
+          <w:rFonts w:cstheme="minorHAnsi"/>
+          <w:color w:val="000000"/>
+          <w:sz w:val="19"/>
+          <w:szCs w:val="19"/>
+        </w:rPr>
+      </w:pPr>
+    </w:p>
+    <w:p>
+      <w:pPr>
+        <w:pStyle w:val="Balk2"/>
+      </w:pPr>
+      <w:r>
+        <w:lastRenderedPageBreak/>
+        <w:t xml:space="preserve">One To </w:t>
+      </w:r>
+      <w:r>
+        <w:t>One</w:t>
+      </w:r>
+      <w:r>
+        <w:t xml:space="preserve"> (1-</w:t>
+      </w:r>
+      <w:r>
+        <w:t>1</w:t>
+      </w:r>
+      <w:r>
+        <w:t>)</w:t>
+      </w:r>
+    </w:p>
+    <w:p>
+      <w:pPr>
+        <w:rPr>
+          <w:rFonts w:cstheme="minorHAnsi"/>
+          <w:color w:val="000000"/>
+          <w:sz w:val="19"/>
+          <w:szCs w:val="19"/>
+        </w:rPr>
+      </w:pPr>
+    </w:p>
+    <w:p>
+      <w:pPr>
+        <w:jc w:val="both"/>
+        <w:rPr>
+          <w:rFonts w:cstheme="minorHAnsi"/>
+          <w:color w:val="000000"/>
+          <w:sz w:val="19"/>
+          <w:szCs w:val="19"/>
+        </w:rPr>
+      </w:pPr>
+      <w:r>
+        <w:rPr>
+          <w:rFonts w:cstheme="minorHAnsi"/>
+          <w:color w:val="000000"/>
+          <w:sz w:val="19"/>
+          <w:szCs w:val="19"/>
+        </w:rPr>
+        <w:tab/>
+      </w:r>
+      <w:proofErr w:type="spellStart"/>
+      <w:r>
+        <w:rPr>
+          <w:rFonts w:cstheme="minorHAnsi"/>
+          <w:color w:val="000000"/>
+          <w:sz w:val="19"/>
+          <w:szCs w:val="19"/>
+        </w:rPr>
+        <w:t>Birebir</w:t>
+      </w:r>
+      <w:proofErr w:type="spellEnd"/>
+      <w:r>
+        <w:rPr>
+          <w:rFonts w:cstheme="minorHAnsi"/>
+          <w:color w:val="000000"/>
+          <w:sz w:val="19"/>
+          <w:szCs w:val="19"/>
+        </w:rPr>
+        <w:t xml:space="preserve"> </w:t>
+      </w:r>
+      <w:proofErr w:type="spellStart"/>
+      <w:r>
+        <w:rPr>
+          <w:rFonts w:cstheme="minorHAnsi"/>
+          <w:color w:val="000000"/>
+          <w:sz w:val="19"/>
+          <w:szCs w:val="19"/>
+        </w:rPr>
+        <w:t>ilişki</w:t>
+      </w:r>
+      <w:proofErr w:type="spellEnd"/>
+      <w:r>
+        <w:rPr>
+          <w:rFonts w:cstheme="minorHAnsi"/>
+          <w:color w:val="000000"/>
+          <w:sz w:val="19"/>
+          <w:szCs w:val="19"/>
+        </w:rPr>
+        <w:t xml:space="preserve"> </w:t>
+      </w:r>
+      <w:proofErr w:type="spellStart"/>
+      <w:r>
+        <w:rPr>
+          <w:rFonts w:cstheme="minorHAnsi"/>
+          <w:color w:val="000000"/>
+          <w:sz w:val="19"/>
+          <w:szCs w:val="19"/>
+        </w:rPr>
+        <w:t>bu</w:t>
+      </w:r>
+      <w:proofErr w:type="spellEnd"/>
+      <w:r>
+        <w:rPr>
+          <w:rFonts w:cstheme="minorHAnsi"/>
+          <w:color w:val="000000"/>
+          <w:sz w:val="19"/>
+          <w:szCs w:val="19"/>
+        </w:rPr>
+        <w:t xml:space="preserve"> </w:t>
+      </w:r>
+      <w:proofErr w:type="spellStart"/>
+      <w:r>
+        <w:rPr>
+          <w:rFonts w:cstheme="minorHAnsi"/>
+          <w:color w:val="000000"/>
+          <w:sz w:val="19"/>
+          <w:szCs w:val="19"/>
+        </w:rPr>
+        <w:t>aşamada</w:t>
+      </w:r>
+      <w:proofErr w:type="spellEnd"/>
+      <w:r>
+        <w:rPr>
+          <w:rFonts w:cstheme="minorHAnsi"/>
+          <w:color w:val="000000"/>
+          <w:sz w:val="19"/>
+          <w:szCs w:val="19"/>
+        </w:rPr>
+        <w:t xml:space="preserve"> </w:t>
+      </w:r>
+      <w:proofErr w:type="spellStart"/>
+      <w:r>
+        <w:rPr>
+          <w:rFonts w:cstheme="minorHAnsi"/>
+          <w:color w:val="000000"/>
+          <w:sz w:val="19"/>
+          <w:szCs w:val="19"/>
+        </w:rPr>
+        <w:t>kurulacaktır</w:t>
+      </w:r>
+      <w:proofErr w:type="spellEnd"/>
+      <w:r>
+        <w:rPr>
+          <w:rFonts w:cstheme="minorHAnsi"/>
+          <w:color w:val="000000"/>
+          <w:sz w:val="19"/>
+          <w:szCs w:val="19"/>
+        </w:rPr>
+        <w:t xml:space="preserve">. </w:t>
+      </w:r>
+      <w:proofErr w:type="spellStart"/>
+      <w:r>
+        <w:rPr>
+          <w:rFonts w:cstheme="minorHAnsi"/>
+          <w:color w:val="000000"/>
+          <w:sz w:val="19"/>
+          <w:szCs w:val="19"/>
+        </w:rPr>
+        <w:t>Hayali</w:t>
+      </w:r>
+      <w:proofErr w:type="spellEnd"/>
+      <w:r>
+        <w:rPr>
+          <w:rFonts w:cstheme="minorHAnsi"/>
+          <w:color w:val="000000"/>
+          <w:sz w:val="19"/>
+          <w:szCs w:val="19"/>
+        </w:rPr>
+        <w:t xml:space="preserve"> </w:t>
+      </w:r>
+      <w:proofErr w:type="spellStart"/>
+      <w:r>
+        <w:rPr>
+          <w:rFonts w:cstheme="minorHAnsi"/>
+          <w:color w:val="000000"/>
+          <w:sz w:val="19"/>
+          <w:szCs w:val="19"/>
+        </w:rPr>
+        <w:t>bir</w:t>
+      </w:r>
+      <w:proofErr w:type="spellEnd"/>
+      <w:r>
+        <w:rPr>
+          <w:rFonts w:cstheme="minorHAnsi"/>
+          <w:color w:val="000000"/>
+          <w:sz w:val="19"/>
+          <w:szCs w:val="19"/>
+        </w:rPr>
+        <w:t xml:space="preserve"> </w:t>
+      </w:r>
+      <w:proofErr w:type="spellStart"/>
+      <w:r>
+        <w:rPr>
+          <w:rFonts w:cstheme="minorHAnsi"/>
+          <w:color w:val="000000"/>
+          <w:sz w:val="19"/>
+          <w:szCs w:val="19"/>
+        </w:rPr>
+        <w:t>senaryoya</w:t>
+      </w:r>
+      <w:proofErr w:type="spellEnd"/>
+      <w:r>
+        <w:rPr>
+          <w:rFonts w:cstheme="minorHAnsi"/>
+          <w:color w:val="000000"/>
+          <w:sz w:val="19"/>
+          <w:szCs w:val="19"/>
+        </w:rPr>
+        <w:t xml:space="preserve"> </w:t>
+      </w:r>
+      <w:proofErr w:type="spellStart"/>
+      <w:r>
+        <w:rPr>
+          <w:rFonts w:cstheme="minorHAnsi"/>
+          <w:color w:val="000000"/>
+          <w:sz w:val="19"/>
+          <w:szCs w:val="19"/>
+        </w:rPr>
+        <w:t>göre</w:t>
+      </w:r>
+      <w:proofErr w:type="spellEnd"/>
+      <w:r>
+        <w:rPr>
+          <w:rFonts w:cstheme="minorHAnsi"/>
+          <w:color w:val="000000"/>
+          <w:sz w:val="19"/>
+          <w:szCs w:val="19"/>
+        </w:rPr>
+        <w:t xml:space="preserve"> customer </w:t>
+      </w:r>
+      <w:r>
+        <w:rPr>
+          <w:rFonts w:cstheme="minorHAnsi"/>
+          <w:color w:val="000000"/>
+          <w:sz w:val="19"/>
+          <w:szCs w:val="19"/>
+        </w:rPr>
+        <w:t xml:space="preserve">, supplier , </w:t>
+      </w:r>
+      <w:r>
+        <w:rPr>
+          <w:rFonts w:cstheme="minorHAnsi"/>
+          <w:color w:val="000000"/>
+          <w:sz w:val="19"/>
+          <w:szCs w:val="19"/>
+        </w:rPr>
+        <w:t xml:space="preserve">user </w:t>
+      </w:r>
+      <w:proofErr w:type="spellStart"/>
+      <w:r>
+        <w:rPr>
+          <w:rFonts w:cstheme="minorHAnsi"/>
+          <w:color w:val="000000"/>
+          <w:sz w:val="19"/>
+          <w:szCs w:val="19"/>
+        </w:rPr>
+        <w:t>isimli</w:t>
+      </w:r>
+      <w:proofErr w:type="spellEnd"/>
+      <w:r>
+        <w:rPr>
+          <w:rFonts w:cstheme="minorHAnsi"/>
+          <w:color w:val="000000"/>
+          <w:sz w:val="19"/>
+          <w:szCs w:val="19"/>
+        </w:rPr>
+        <w:t xml:space="preserve"> </w:t>
+      </w:r>
+      <w:proofErr w:type="spellStart"/>
+      <w:r>
+        <w:rPr>
+          <w:rFonts w:cstheme="minorHAnsi"/>
+          <w:color w:val="000000"/>
+          <w:sz w:val="19"/>
+          <w:szCs w:val="19"/>
+        </w:rPr>
+        <w:t>üç</w:t>
+      </w:r>
+      <w:proofErr w:type="spellEnd"/>
+      <w:r>
+        <w:rPr>
+          <w:rFonts w:cstheme="minorHAnsi"/>
+          <w:color w:val="000000"/>
+          <w:sz w:val="19"/>
+          <w:szCs w:val="19"/>
+        </w:rPr>
+        <w:t xml:space="preserve"> </w:t>
+      </w:r>
+      <w:proofErr w:type="spellStart"/>
+      <w:r>
+        <w:rPr>
+          <w:rFonts w:cstheme="minorHAnsi"/>
+          <w:color w:val="000000"/>
+          <w:sz w:val="19"/>
+          <w:szCs w:val="19"/>
+        </w:rPr>
+        <w:t>tablomuz</w:t>
+      </w:r>
+      <w:proofErr w:type="spellEnd"/>
+      <w:r>
+        <w:rPr>
+          <w:rFonts w:cstheme="minorHAnsi"/>
+          <w:color w:val="000000"/>
+          <w:sz w:val="19"/>
+          <w:szCs w:val="19"/>
+        </w:rPr>
+        <w:t xml:space="preserve"> </w:t>
+      </w:r>
+      <w:proofErr w:type="spellStart"/>
+      <w:r>
+        <w:rPr>
+          <w:rFonts w:cstheme="minorHAnsi"/>
+          <w:color w:val="000000"/>
+          <w:sz w:val="19"/>
+          <w:szCs w:val="19"/>
+        </w:rPr>
+        <w:t>olsun</w:t>
+      </w:r>
+      <w:proofErr w:type="spellEnd"/>
+      <w:r>
+        <w:rPr>
+          <w:rFonts w:cstheme="minorHAnsi"/>
+          <w:color w:val="000000"/>
+          <w:sz w:val="19"/>
+          <w:szCs w:val="19"/>
+        </w:rPr>
+        <w:t xml:space="preserve"> </w:t>
+      </w:r>
+      <w:proofErr w:type="spellStart"/>
+      <w:r>
+        <w:rPr>
+          <w:rFonts w:cstheme="minorHAnsi"/>
+          <w:color w:val="000000"/>
+          <w:sz w:val="19"/>
+          <w:szCs w:val="19"/>
+        </w:rPr>
+        <w:t>ve</w:t>
+      </w:r>
+      <w:proofErr w:type="spellEnd"/>
+      <w:r>
+        <w:rPr>
+          <w:rFonts w:cstheme="minorHAnsi"/>
+          <w:color w:val="000000"/>
+          <w:sz w:val="19"/>
+          <w:szCs w:val="19"/>
+        </w:rPr>
+        <w:t xml:space="preserve"> </w:t>
+      </w:r>
+      <w:proofErr w:type="spellStart"/>
+      <w:r>
+        <w:rPr>
+          <w:rFonts w:cstheme="minorHAnsi"/>
+          <w:color w:val="000000"/>
+          <w:sz w:val="19"/>
+          <w:szCs w:val="19"/>
+        </w:rPr>
+        <w:t>bu</w:t>
+      </w:r>
+      <w:proofErr w:type="spellEnd"/>
+      <w:r>
+        <w:rPr>
+          <w:rFonts w:cstheme="minorHAnsi"/>
+          <w:color w:val="000000"/>
+          <w:sz w:val="19"/>
+          <w:szCs w:val="19"/>
+        </w:rPr>
+        <w:t xml:space="preserve"> </w:t>
+      </w:r>
+      <w:proofErr w:type="spellStart"/>
+      <w:r>
+        <w:rPr>
+          <w:rFonts w:cstheme="minorHAnsi"/>
+          <w:color w:val="000000"/>
+          <w:sz w:val="19"/>
+          <w:szCs w:val="19"/>
+        </w:rPr>
+        <w:t>tablolar</w:t>
+      </w:r>
+      <w:proofErr w:type="spellEnd"/>
+      <w:r>
+        <w:rPr>
+          <w:rFonts w:cstheme="minorHAnsi"/>
+          <w:color w:val="000000"/>
+          <w:sz w:val="19"/>
+          <w:szCs w:val="19"/>
+        </w:rPr>
+        <w:t xml:space="preserve"> </w:t>
+      </w:r>
+      <w:proofErr w:type="spellStart"/>
+      <w:r>
+        <w:rPr>
+          <w:rFonts w:cstheme="minorHAnsi"/>
+          <w:color w:val="000000"/>
+          <w:sz w:val="19"/>
+          <w:szCs w:val="19"/>
+        </w:rPr>
+        <w:t>arasında</w:t>
+      </w:r>
+      <w:proofErr w:type="spellEnd"/>
+      <w:r>
+        <w:rPr>
+          <w:rFonts w:cstheme="minorHAnsi"/>
+          <w:color w:val="000000"/>
+          <w:sz w:val="19"/>
+          <w:szCs w:val="19"/>
+        </w:rPr>
+        <w:t xml:space="preserve"> </w:t>
+      </w:r>
+      <w:proofErr w:type="spellStart"/>
+      <w:r>
+        <w:rPr>
+          <w:rFonts w:cstheme="minorHAnsi"/>
+          <w:color w:val="000000"/>
+          <w:sz w:val="19"/>
+          <w:szCs w:val="19"/>
+        </w:rPr>
+        <w:t>birebir</w:t>
+      </w:r>
+      <w:proofErr w:type="spellEnd"/>
+      <w:r>
+        <w:rPr>
+          <w:rFonts w:cstheme="minorHAnsi"/>
+          <w:color w:val="000000"/>
+          <w:sz w:val="19"/>
+          <w:szCs w:val="19"/>
+        </w:rPr>
+        <w:t xml:space="preserve"> </w:t>
+      </w:r>
+      <w:proofErr w:type="spellStart"/>
+      <w:r>
+        <w:rPr>
+          <w:rFonts w:cstheme="minorHAnsi"/>
+          <w:color w:val="000000"/>
+          <w:sz w:val="19"/>
+          <w:szCs w:val="19"/>
+        </w:rPr>
+        <w:t>ilişkimiz</w:t>
+      </w:r>
+      <w:proofErr w:type="spellEnd"/>
+      <w:r>
+        <w:rPr>
+          <w:rFonts w:cstheme="minorHAnsi"/>
+          <w:color w:val="000000"/>
+          <w:sz w:val="19"/>
+          <w:szCs w:val="19"/>
+        </w:rPr>
+        <w:t xml:space="preserve"> </w:t>
+      </w:r>
+      <w:proofErr w:type="spellStart"/>
+      <w:r>
+        <w:rPr>
+          <w:rFonts w:cstheme="minorHAnsi"/>
+          <w:color w:val="000000"/>
+          <w:sz w:val="19"/>
+          <w:szCs w:val="19"/>
+        </w:rPr>
+        <w:t>mevcut</w:t>
+      </w:r>
+      <w:proofErr w:type="spellEnd"/>
+      <w:r>
+        <w:rPr>
+          <w:rFonts w:cstheme="minorHAnsi"/>
+          <w:color w:val="000000"/>
+          <w:sz w:val="19"/>
+          <w:szCs w:val="19"/>
+        </w:rPr>
+        <w:t xml:space="preserve"> </w:t>
+      </w:r>
+      <w:proofErr w:type="spellStart"/>
+      <w:r>
+        <w:rPr>
+          <w:rFonts w:cstheme="minorHAnsi"/>
+          <w:color w:val="000000"/>
+          <w:sz w:val="19"/>
+          <w:szCs w:val="19"/>
+        </w:rPr>
+        <w:t>oldun</w:t>
+      </w:r>
+      <w:proofErr w:type="spellEnd"/>
+      <w:r>
+        <w:rPr>
+          <w:rFonts w:cstheme="minorHAnsi"/>
+          <w:color w:val="000000"/>
+          <w:sz w:val="19"/>
+          <w:szCs w:val="19"/>
+        </w:rPr>
+        <w:t xml:space="preserve">. SQL den </w:t>
+      </w:r>
+      <w:proofErr w:type="spellStart"/>
+      <w:r>
+        <w:rPr>
+          <w:rFonts w:cstheme="minorHAnsi"/>
+          <w:color w:val="000000"/>
+          <w:sz w:val="19"/>
+          <w:szCs w:val="19"/>
+        </w:rPr>
+        <w:t>düşünüldüğünde</w:t>
+      </w:r>
+      <w:proofErr w:type="spellEnd"/>
+      <w:r>
+        <w:rPr>
+          <w:rFonts w:cstheme="minorHAnsi"/>
+          <w:color w:val="000000"/>
+          <w:sz w:val="19"/>
+          <w:szCs w:val="19"/>
+        </w:rPr>
+        <w:t xml:space="preserve"> </w:t>
+      </w:r>
+      <w:proofErr w:type="spellStart"/>
+      <w:r>
+        <w:rPr>
+          <w:rFonts w:cstheme="minorHAnsi"/>
+          <w:color w:val="000000"/>
+          <w:sz w:val="19"/>
+          <w:szCs w:val="19"/>
+        </w:rPr>
+        <w:t>ikisininde</w:t>
+      </w:r>
+      <w:proofErr w:type="spellEnd"/>
+      <w:r>
+        <w:rPr>
+          <w:rFonts w:cstheme="minorHAnsi"/>
+          <w:color w:val="000000"/>
+          <w:sz w:val="19"/>
+          <w:szCs w:val="19"/>
+        </w:rPr>
+        <w:t xml:space="preserve"> primary </w:t>
+      </w:r>
+      <w:proofErr w:type="spellStart"/>
+      <w:r>
+        <w:rPr>
+          <w:rFonts w:cstheme="minorHAnsi"/>
+          <w:color w:val="000000"/>
+          <w:sz w:val="19"/>
+          <w:szCs w:val="19"/>
+        </w:rPr>
+        <w:t>keylerinin</w:t>
+      </w:r>
+      <w:proofErr w:type="spellEnd"/>
+      <w:r>
+        <w:rPr>
+          <w:rFonts w:cstheme="minorHAnsi"/>
+          <w:color w:val="000000"/>
+          <w:sz w:val="19"/>
+          <w:szCs w:val="19"/>
+        </w:rPr>
+        <w:t xml:space="preserve"> </w:t>
+      </w:r>
+      <w:proofErr w:type="spellStart"/>
+      <w:r>
+        <w:rPr>
+          <w:rFonts w:cstheme="minorHAnsi"/>
+          <w:color w:val="000000"/>
+          <w:sz w:val="19"/>
+          <w:szCs w:val="19"/>
+        </w:rPr>
+        <w:t>birbirlerine</w:t>
+      </w:r>
+      <w:proofErr w:type="spellEnd"/>
+      <w:r>
+        <w:rPr>
+          <w:rFonts w:cstheme="minorHAnsi"/>
+          <w:color w:val="000000"/>
+          <w:sz w:val="19"/>
+          <w:szCs w:val="19"/>
+        </w:rPr>
+        <w:t xml:space="preserve"> </w:t>
+      </w:r>
+      <w:proofErr w:type="spellStart"/>
+      <w:r>
+        <w:rPr>
+          <w:rFonts w:cstheme="minorHAnsi"/>
+          <w:color w:val="000000"/>
+          <w:sz w:val="19"/>
+          <w:szCs w:val="19"/>
+        </w:rPr>
+        <w:t>bağlandığı</w:t>
+      </w:r>
+      <w:proofErr w:type="spellEnd"/>
+      <w:r>
+        <w:rPr>
+          <w:rFonts w:cstheme="minorHAnsi"/>
+          <w:color w:val="000000"/>
+          <w:sz w:val="19"/>
+          <w:szCs w:val="19"/>
+        </w:rPr>
+        <w:t xml:space="preserve"> </w:t>
+      </w:r>
+      <w:proofErr w:type="spellStart"/>
+      <w:r>
+        <w:rPr>
+          <w:rFonts w:cstheme="minorHAnsi"/>
+          <w:color w:val="000000"/>
+          <w:sz w:val="19"/>
+          <w:szCs w:val="19"/>
+        </w:rPr>
+        <w:t>senaryolar</w:t>
+      </w:r>
+      <w:proofErr w:type="spellEnd"/>
+      <w:r>
+        <w:rPr>
+          <w:rFonts w:cstheme="minorHAnsi"/>
+          <w:color w:val="000000"/>
+          <w:sz w:val="19"/>
+          <w:szCs w:val="19"/>
+        </w:rPr>
+        <w:t xml:space="preserve"> </w:t>
+      </w:r>
+      <w:proofErr w:type="spellStart"/>
+      <w:r>
+        <w:rPr>
+          <w:rFonts w:cstheme="minorHAnsi"/>
+          <w:color w:val="000000"/>
+          <w:sz w:val="19"/>
+          <w:szCs w:val="19"/>
+        </w:rPr>
+        <w:t>bütünüdür</w:t>
+      </w:r>
+      <w:proofErr w:type="spellEnd"/>
+      <w:r>
+        <w:rPr>
+          <w:rFonts w:cstheme="minorHAnsi"/>
+          <w:color w:val="000000"/>
+          <w:sz w:val="19"/>
+          <w:szCs w:val="19"/>
+        </w:rPr>
+        <w:t xml:space="preserve">. </w:t>
+      </w:r>
+      <w:proofErr w:type="spellStart"/>
+      <w:r>
+        <w:rPr>
+          <w:rFonts w:cstheme="minorHAnsi"/>
+          <w:color w:val="000000"/>
+          <w:sz w:val="19"/>
+          <w:szCs w:val="19"/>
+        </w:rPr>
+        <w:t>İlişkinin</w:t>
+      </w:r>
+      <w:proofErr w:type="spellEnd"/>
+      <w:r>
+        <w:rPr>
+          <w:rFonts w:cstheme="minorHAnsi"/>
+          <w:color w:val="000000"/>
+          <w:sz w:val="19"/>
+          <w:szCs w:val="19"/>
+        </w:rPr>
+        <w:t xml:space="preserve"> </w:t>
+      </w:r>
+      <w:proofErr w:type="spellStart"/>
+      <w:r>
+        <w:rPr>
+          <w:rFonts w:cstheme="minorHAnsi"/>
+          <w:color w:val="000000"/>
+          <w:sz w:val="19"/>
+          <w:szCs w:val="19"/>
+        </w:rPr>
+        <w:t>belirlenme</w:t>
+      </w:r>
+      <w:proofErr w:type="spellEnd"/>
+      <w:r>
+        <w:rPr>
+          <w:rFonts w:cstheme="minorHAnsi"/>
+          <w:color w:val="000000"/>
+          <w:sz w:val="19"/>
+          <w:szCs w:val="19"/>
+        </w:rPr>
+        <w:t xml:space="preserve"> </w:t>
+      </w:r>
+      <w:proofErr w:type="spellStart"/>
+      <w:r>
+        <w:rPr>
+          <w:rFonts w:cstheme="minorHAnsi"/>
+          <w:color w:val="000000"/>
+          <w:sz w:val="19"/>
+          <w:szCs w:val="19"/>
+        </w:rPr>
+        <w:t>koşulu</w:t>
+      </w:r>
+      <w:proofErr w:type="spellEnd"/>
+      <w:r>
+        <w:rPr>
+          <w:rFonts w:cstheme="minorHAnsi"/>
+          <w:color w:val="000000"/>
+          <w:sz w:val="19"/>
+          <w:szCs w:val="19"/>
+        </w:rPr>
+        <w:t xml:space="preserve"> </w:t>
+      </w:r>
+      <w:proofErr w:type="spellStart"/>
+      <w:r>
+        <w:rPr>
+          <w:rFonts w:cstheme="minorHAnsi"/>
+          <w:color w:val="000000"/>
+          <w:sz w:val="19"/>
+          <w:szCs w:val="19"/>
+        </w:rPr>
+        <w:t>ise</w:t>
+      </w:r>
+      <w:proofErr w:type="spellEnd"/>
+      <w:r>
+        <w:rPr>
+          <w:rFonts w:cstheme="minorHAnsi"/>
+          <w:color w:val="000000"/>
+          <w:sz w:val="19"/>
+          <w:szCs w:val="19"/>
+        </w:rPr>
+        <w:t xml:space="preserve"> </w:t>
+      </w:r>
+      <w:proofErr w:type="spellStart"/>
+      <w:r>
+        <w:rPr>
+          <w:rFonts w:cstheme="minorHAnsi"/>
+          <w:color w:val="000000"/>
+          <w:sz w:val="19"/>
+          <w:szCs w:val="19"/>
+        </w:rPr>
+        <w:t>bir</w:t>
+      </w:r>
+      <w:proofErr w:type="spellEnd"/>
+      <w:r>
+        <w:rPr>
+          <w:rFonts w:cstheme="minorHAnsi"/>
+          <w:color w:val="000000"/>
+          <w:sz w:val="19"/>
+          <w:szCs w:val="19"/>
+        </w:rPr>
+        <w:t xml:space="preserve"> </w:t>
+      </w:r>
+      <w:proofErr w:type="spellStart"/>
+      <w:r>
+        <w:rPr>
+          <w:rFonts w:cstheme="minorHAnsi"/>
+          <w:color w:val="000000"/>
+          <w:sz w:val="19"/>
+          <w:szCs w:val="19"/>
+        </w:rPr>
+        <w:t>müşteri</w:t>
+      </w:r>
+      <w:proofErr w:type="spellEnd"/>
+      <w:r>
+        <w:rPr>
+          <w:rFonts w:cstheme="minorHAnsi"/>
+          <w:color w:val="000000"/>
+          <w:sz w:val="19"/>
+          <w:szCs w:val="19"/>
+        </w:rPr>
+        <w:t xml:space="preserve"> </w:t>
+      </w:r>
+      <w:proofErr w:type="spellStart"/>
+      <w:r>
+        <w:rPr>
+          <w:rFonts w:cstheme="minorHAnsi"/>
+          <w:color w:val="000000"/>
+          <w:sz w:val="19"/>
+          <w:szCs w:val="19"/>
+        </w:rPr>
+        <w:t>veya</w:t>
+      </w:r>
+      <w:proofErr w:type="spellEnd"/>
+      <w:r>
+        <w:rPr>
+          <w:rFonts w:cstheme="minorHAnsi"/>
+          <w:color w:val="000000"/>
+          <w:sz w:val="19"/>
+          <w:szCs w:val="19"/>
+        </w:rPr>
+        <w:t xml:space="preserve"> </w:t>
+      </w:r>
+      <w:proofErr w:type="spellStart"/>
+      <w:r>
+        <w:rPr>
+          <w:rFonts w:cstheme="minorHAnsi"/>
+          <w:color w:val="000000"/>
+          <w:sz w:val="19"/>
+          <w:szCs w:val="19"/>
+        </w:rPr>
+        <w:t>bir</w:t>
+      </w:r>
+      <w:proofErr w:type="spellEnd"/>
+      <w:r>
+        <w:rPr>
+          <w:rFonts w:cstheme="minorHAnsi"/>
+          <w:color w:val="000000"/>
+          <w:sz w:val="19"/>
+          <w:szCs w:val="19"/>
+        </w:rPr>
+        <w:t xml:space="preserve"> </w:t>
+      </w:r>
+      <w:proofErr w:type="spellStart"/>
+      <w:r>
+        <w:rPr>
+          <w:rFonts w:cstheme="minorHAnsi"/>
+          <w:color w:val="000000"/>
+          <w:sz w:val="19"/>
+          <w:szCs w:val="19"/>
+        </w:rPr>
+        <w:t>tedarikçi</w:t>
+      </w:r>
+      <w:proofErr w:type="spellEnd"/>
+      <w:r>
+        <w:rPr>
+          <w:rFonts w:cstheme="minorHAnsi"/>
+          <w:color w:val="000000"/>
+          <w:sz w:val="19"/>
+          <w:szCs w:val="19"/>
+        </w:rPr>
+        <w:t xml:space="preserve"> </w:t>
+      </w:r>
+      <w:proofErr w:type="spellStart"/>
+      <w:r>
+        <w:rPr>
+          <w:rFonts w:cstheme="minorHAnsi"/>
+          <w:color w:val="000000"/>
+          <w:sz w:val="19"/>
+          <w:szCs w:val="19"/>
+        </w:rPr>
+        <w:t>bir</w:t>
+      </w:r>
+      <w:proofErr w:type="spellEnd"/>
+      <w:r>
+        <w:rPr>
+          <w:rFonts w:cstheme="minorHAnsi"/>
+          <w:color w:val="000000"/>
+          <w:sz w:val="19"/>
+          <w:szCs w:val="19"/>
+        </w:rPr>
+        <w:t xml:space="preserve"> user </w:t>
+      </w:r>
+      <w:proofErr w:type="spellStart"/>
+      <w:r>
+        <w:rPr>
+          <w:rFonts w:cstheme="minorHAnsi"/>
+          <w:color w:val="000000"/>
+          <w:sz w:val="19"/>
+          <w:szCs w:val="19"/>
+        </w:rPr>
+        <w:t>olması</w:t>
+      </w:r>
+      <w:proofErr w:type="spellEnd"/>
+      <w:r>
+        <w:rPr>
+          <w:rFonts w:cstheme="minorHAnsi"/>
+          <w:color w:val="000000"/>
+          <w:sz w:val="19"/>
+          <w:szCs w:val="19"/>
+        </w:rPr>
+        <w:t xml:space="preserve"> </w:t>
+      </w:r>
+      <w:proofErr w:type="spellStart"/>
+      <w:r>
+        <w:rPr>
+          <w:rFonts w:cstheme="minorHAnsi"/>
+          <w:color w:val="000000"/>
+          <w:sz w:val="19"/>
+          <w:szCs w:val="19"/>
+        </w:rPr>
+        <w:t>durumundan</w:t>
+      </w:r>
+      <w:proofErr w:type="spellEnd"/>
+      <w:r>
+        <w:rPr>
+          <w:rFonts w:cstheme="minorHAnsi"/>
+          <w:color w:val="000000"/>
+          <w:sz w:val="19"/>
+          <w:szCs w:val="19"/>
+        </w:rPr>
+        <w:t xml:space="preserve"> </w:t>
+      </w:r>
+      <w:proofErr w:type="spellStart"/>
+      <w:r>
+        <w:rPr>
+          <w:rFonts w:cstheme="minorHAnsi"/>
+          <w:color w:val="000000"/>
+          <w:sz w:val="19"/>
+          <w:szCs w:val="19"/>
+        </w:rPr>
+        <w:t>kaynaklanmaktadır</w:t>
+      </w:r>
+      <w:proofErr w:type="spellEnd"/>
+      <w:r>
+        <w:rPr>
+          <w:rFonts w:cstheme="minorHAnsi"/>
+          <w:color w:val="000000"/>
+          <w:sz w:val="19"/>
+          <w:szCs w:val="19"/>
+        </w:rPr>
+        <w:t xml:space="preserve">. </w:t>
+      </w:r>
+    </w:p>
+    <w:p>
+      <w:pPr>
+        <w:jc w:val="center"/>
+        <w:rPr>
+          <w:rFonts w:cstheme="minorHAnsi"/>
+          <w:color w:val="000000"/>
+          <w:sz w:val="19"/>
+          <w:szCs w:val="19"/>
+        </w:rPr>
+      </w:pPr>
+      <w:r>
+        <w:rPr>
+          <w:rFonts w:cstheme="minorHAnsi"/>
+          <w:noProof/>
+          <w:color w:val="000000"/>
+          <w:sz w:val="19"/>
+          <w:szCs w:val="19"/>
+        </w:rPr>
+        <w:drawing>
+          <wp:inline distT="0" distB="0" distL="0" distR="0" wp14:anchorId="096EF810" wp14:editId="6313D966">
+            <wp:extent cx="6191301" cy="1265530"/>
+            <wp:effectExtent l="0" t="0" r="0" b="0"/>
+            <wp:docPr id="30" name="Resim 30"/>
+            <wp:cNvGraphicFramePr>
+              <a:graphicFrameLocks xmlns:a="http://schemas.openxmlformats.org/drawingml/2006/main" noChangeAspect="1"/>
+            </wp:cNvGraphicFramePr>
+            <a:graphic xmlns:a="http://schemas.openxmlformats.org/drawingml/2006/main">
+              <a:graphicData uri="http://schemas.openxmlformats.org/drawingml/2006/picture">
+                <pic:pic xmlns:pic="http://schemas.openxmlformats.org/drawingml/2006/picture">
+                  <pic:nvPicPr>
+                    <pic:cNvPr id="0" name="Picture 1"/>
+                    <pic:cNvPicPr>
+                      <a:picLocks noChangeAspect="1" noChangeArrowheads="1"/>
+                    </pic:cNvPicPr>
+                  </pic:nvPicPr>
+                  <pic:blipFill>
+                    <a:blip r:embed="rId37" cstate="print">
+                      <a:extLst>
+                        <a:ext uri="{28A0092B-C50C-407E-A947-70E740481C1C}">
+                          <a14:useLocalDpi xmlns:a14="http://schemas.microsoft.com/office/drawing/2010/main" val="0"/>
+                        </a:ext>
+                      </a:extLst>
+                    </a:blip>
+                    <a:srcRect/>
+                    <a:stretch>
+                      <a:fillRect/>
+                    </a:stretch>
+                  </pic:blipFill>
+                  <pic:spPr bwMode="auto">
+                    <a:xfrm>
+                      <a:off x="0" y="0"/>
+                      <a:ext cx="6200679" cy="1267447"/>
+                    </a:xfrm>
+                    <a:prstGeom prst="rect">
+                      <a:avLst/>
+                    </a:prstGeom>
+                    <a:noFill/>
+                    <a:ln>
+                      <a:noFill/>
+                    </a:ln>
+                  </pic:spPr>
+                </pic:pic>
+              </a:graphicData>
+            </a:graphic>
+          </wp:inline>
+        </w:drawing>
+      </w:r>
+    </w:p>
+    <w:p>
+      <w:pPr>
+        <w:jc w:val="both"/>
+        <w:rPr>
+          <w:rFonts w:cstheme="minorHAnsi"/>
+          <w:color w:val="000000"/>
+          <w:sz w:val="19"/>
+          <w:szCs w:val="19"/>
+        </w:rPr>
+      </w:pPr>
+      <w:proofErr w:type="spellStart"/>
+      <w:r>
+        <w:rPr>
+          <w:rFonts w:cstheme="minorHAnsi"/>
+          <w:color w:val="000000"/>
+          <w:sz w:val="19"/>
+          <w:szCs w:val="19"/>
+        </w:rPr>
+        <w:t>Bire</w:t>
+      </w:r>
+      <w:proofErr w:type="spellEnd"/>
+      <w:r>
+        <w:rPr>
+          <w:rFonts w:cstheme="minorHAnsi"/>
+          <w:color w:val="000000"/>
+          <w:sz w:val="19"/>
+          <w:szCs w:val="19"/>
+        </w:rPr>
+        <w:t xml:space="preserve"> </w:t>
+      </w:r>
+      <w:proofErr w:type="spellStart"/>
+      <w:r>
+        <w:rPr>
+          <w:rFonts w:cstheme="minorHAnsi"/>
+          <w:color w:val="000000"/>
+          <w:sz w:val="19"/>
+          <w:szCs w:val="19"/>
+        </w:rPr>
+        <w:t>çok</w:t>
+      </w:r>
+      <w:proofErr w:type="spellEnd"/>
+      <w:r>
+        <w:rPr>
+          <w:rFonts w:cstheme="minorHAnsi"/>
+          <w:color w:val="000000"/>
+          <w:sz w:val="19"/>
+          <w:szCs w:val="19"/>
+        </w:rPr>
+        <w:t xml:space="preserve"> </w:t>
+      </w:r>
+      <w:proofErr w:type="spellStart"/>
+      <w:r>
+        <w:rPr>
+          <w:rFonts w:cstheme="minorHAnsi"/>
+          <w:color w:val="000000"/>
+          <w:sz w:val="19"/>
+          <w:szCs w:val="19"/>
+        </w:rPr>
+        <w:t>ilişki</w:t>
+      </w:r>
+      <w:proofErr w:type="spellEnd"/>
+      <w:r>
+        <w:rPr>
+          <w:rFonts w:cstheme="minorHAnsi"/>
+          <w:color w:val="000000"/>
+          <w:sz w:val="19"/>
+          <w:szCs w:val="19"/>
+        </w:rPr>
+        <w:t xml:space="preserve"> </w:t>
+      </w:r>
+      <w:proofErr w:type="spellStart"/>
+      <w:r>
+        <w:rPr>
+          <w:rFonts w:cstheme="minorHAnsi"/>
+          <w:color w:val="000000"/>
+          <w:sz w:val="19"/>
+          <w:szCs w:val="19"/>
+        </w:rPr>
+        <w:t>düşünüldüğünde</w:t>
+      </w:r>
+      <w:proofErr w:type="spellEnd"/>
+      <w:r>
+        <w:rPr>
+          <w:rFonts w:cstheme="minorHAnsi"/>
+          <w:color w:val="000000"/>
+          <w:sz w:val="19"/>
+          <w:szCs w:val="19"/>
+        </w:rPr>
+        <w:t xml:space="preserve"> user </w:t>
+      </w:r>
+      <w:proofErr w:type="spellStart"/>
+      <w:r>
+        <w:rPr>
+          <w:rFonts w:cstheme="minorHAnsi"/>
+          <w:color w:val="000000"/>
+          <w:sz w:val="19"/>
+          <w:szCs w:val="19"/>
+        </w:rPr>
+        <w:t>tablosu</w:t>
+      </w:r>
+      <w:proofErr w:type="spellEnd"/>
+      <w:r>
+        <w:rPr>
+          <w:rFonts w:cstheme="minorHAnsi"/>
+          <w:color w:val="000000"/>
+          <w:sz w:val="19"/>
+          <w:szCs w:val="19"/>
+        </w:rPr>
+        <w:t xml:space="preserve"> </w:t>
+      </w:r>
+      <w:proofErr w:type="spellStart"/>
+      <w:r>
+        <w:rPr>
+          <w:rFonts w:cstheme="minorHAnsi"/>
+          <w:color w:val="000000"/>
+          <w:sz w:val="19"/>
+          <w:szCs w:val="19"/>
+        </w:rPr>
+        <w:t>içerisinde</w:t>
+      </w:r>
+      <w:proofErr w:type="spellEnd"/>
+      <w:r>
+        <w:rPr>
+          <w:rFonts w:cstheme="minorHAnsi"/>
+          <w:color w:val="000000"/>
+          <w:sz w:val="19"/>
+          <w:szCs w:val="19"/>
+        </w:rPr>
+        <w:t xml:space="preserve"> </w:t>
+      </w:r>
+      <w:proofErr w:type="spellStart"/>
+      <w:r>
+        <w:rPr>
+          <w:rFonts w:cstheme="minorHAnsi"/>
+          <w:color w:val="000000"/>
+          <w:sz w:val="19"/>
+          <w:szCs w:val="19"/>
+        </w:rPr>
+        <w:t>adres</w:t>
+      </w:r>
+      <w:proofErr w:type="spellEnd"/>
+      <w:r>
+        <w:rPr>
+          <w:rFonts w:cstheme="minorHAnsi"/>
+          <w:color w:val="000000"/>
+          <w:sz w:val="19"/>
+          <w:szCs w:val="19"/>
+        </w:rPr>
+        <w:t xml:space="preserve"> </w:t>
+      </w:r>
+      <w:proofErr w:type="spellStart"/>
+      <w:r>
+        <w:rPr>
+          <w:rFonts w:cstheme="minorHAnsi"/>
+          <w:color w:val="000000"/>
+          <w:sz w:val="19"/>
+          <w:szCs w:val="19"/>
+        </w:rPr>
+        <w:t>liste</w:t>
+      </w:r>
+      <w:proofErr w:type="spellEnd"/>
+      <w:r>
+        <w:rPr>
+          <w:rFonts w:cstheme="minorHAnsi"/>
+          <w:color w:val="000000"/>
+          <w:sz w:val="19"/>
+          <w:szCs w:val="19"/>
+        </w:rPr>
+        <w:t xml:space="preserve"> </w:t>
+      </w:r>
+      <w:proofErr w:type="spellStart"/>
+      <w:r>
+        <w:rPr>
+          <w:rFonts w:cstheme="minorHAnsi"/>
+          <w:color w:val="000000"/>
+          <w:sz w:val="19"/>
+          <w:szCs w:val="19"/>
+        </w:rPr>
+        <w:t>tipinde</w:t>
+      </w:r>
+      <w:proofErr w:type="spellEnd"/>
+      <w:r>
+        <w:rPr>
+          <w:rFonts w:cstheme="minorHAnsi"/>
+          <w:color w:val="000000"/>
+          <w:sz w:val="19"/>
+          <w:szCs w:val="19"/>
+        </w:rPr>
+        <w:t xml:space="preserve"> </w:t>
+      </w:r>
+      <w:proofErr w:type="spellStart"/>
+      <w:r>
+        <w:rPr>
+          <w:rFonts w:cstheme="minorHAnsi"/>
+          <w:color w:val="000000"/>
+          <w:sz w:val="19"/>
+          <w:szCs w:val="19"/>
+        </w:rPr>
+        <w:t>tutulurken</w:t>
+      </w:r>
+      <w:proofErr w:type="spellEnd"/>
+      <w:r>
+        <w:rPr>
+          <w:rFonts w:cstheme="minorHAnsi"/>
+          <w:color w:val="000000"/>
+          <w:sz w:val="19"/>
+          <w:szCs w:val="19"/>
+        </w:rPr>
+        <w:t xml:space="preserve"> </w:t>
+      </w:r>
+      <w:proofErr w:type="spellStart"/>
+      <w:r>
+        <w:rPr>
+          <w:rFonts w:cstheme="minorHAnsi"/>
+          <w:color w:val="000000"/>
+          <w:sz w:val="19"/>
+          <w:szCs w:val="19"/>
+        </w:rPr>
+        <w:t>adresler</w:t>
+      </w:r>
+      <w:proofErr w:type="spellEnd"/>
+      <w:r>
+        <w:rPr>
+          <w:rFonts w:cstheme="minorHAnsi"/>
+          <w:color w:val="000000"/>
+          <w:sz w:val="19"/>
+          <w:szCs w:val="19"/>
+        </w:rPr>
+        <w:t xml:space="preserve"> </w:t>
+      </w:r>
+      <w:proofErr w:type="spellStart"/>
+      <w:r>
+        <w:rPr>
+          <w:rFonts w:cstheme="minorHAnsi"/>
+          <w:color w:val="000000"/>
+          <w:sz w:val="19"/>
+          <w:szCs w:val="19"/>
+        </w:rPr>
+        <w:t>içerisinde</w:t>
+      </w:r>
+      <w:proofErr w:type="spellEnd"/>
+      <w:r>
+        <w:rPr>
+          <w:rFonts w:cstheme="minorHAnsi"/>
+          <w:color w:val="000000"/>
+          <w:sz w:val="19"/>
+          <w:szCs w:val="19"/>
+        </w:rPr>
+        <w:t xml:space="preserve"> </w:t>
+      </w:r>
+      <w:proofErr w:type="spellStart"/>
+      <w:r>
+        <w:rPr>
+          <w:rFonts w:cstheme="minorHAnsi"/>
+          <w:color w:val="000000"/>
+          <w:sz w:val="19"/>
+          <w:szCs w:val="19"/>
+        </w:rPr>
+        <w:t>ise</w:t>
+      </w:r>
+      <w:proofErr w:type="spellEnd"/>
+      <w:r>
+        <w:rPr>
+          <w:rFonts w:cstheme="minorHAnsi"/>
+          <w:color w:val="000000"/>
+          <w:sz w:val="19"/>
+          <w:szCs w:val="19"/>
+        </w:rPr>
+        <w:t xml:space="preserve"> her </w:t>
+      </w:r>
+      <w:proofErr w:type="spellStart"/>
+      <w:r>
+        <w:rPr>
+          <w:rFonts w:cstheme="minorHAnsi"/>
+          <w:color w:val="000000"/>
+          <w:sz w:val="19"/>
+          <w:szCs w:val="19"/>
+        </w:rPr>
+        <w:t>userımız</w:t>
+      </w:r>
+      <w:proofErr w:type="spellEnd"/>
+      <w:r>
+        <w:rPr>
+          <w:rFonts w:cstheme="minorHAnsi"/>
+          <w:color w:val="000000"/>
+          <w:sz w:val="19"/>
+          <w:szCs w:val="19"/>
+        </w:rPr>
+        <w:t xml:space="preserve"> </w:t>
+      </w:r>
+      <w:proofErr w:type="spellStart"/>
+      <w:r>
+        <w:rPr>
+          <w:rFonts w:cstheme="minorHAnsi"/>
+          <w:color w:val="000000"/>
+          <w:sz w:val="19"/>
+          <w:szCs w:val="19"/>
+        </w:rPr>
+        <w:t>mevcut</w:t>
+      </w:r>
+      <w:proofErr w:type="spellEnd"/>
+      <w:r>
+        <w:rPr>
+          <w:rFonts w:cstheme="minorHAnsi"/>
+          <w:color w:val="000000"/>
+          <w:sz w:val="19"/>
+          <w:szCs w:val="19"/>
+        </w:rPr>
+        <w:t xml:space="preserve"> </w:t>
+      </w:r>
+      <w:proofErr w:type="spellStart"/>
+      <w:r>
+        <w:rPr>
+          <w:rFonts w:cstheme="minorHAnsi"/>
+          <w:color w:val="000000"/>
+          <w:sz w:val="19"/>
+          <w:szCs w:val="19"/>
+        </w:rPr>
+        <w:t>bulunmaktaydı</w:t>
+      </w:r>
+      <w:proofErr w:type="spellEnd"/>
+      <w:r>
+        <w:rPr>
+          <w:rFonts w:cstheme="minorHAnsi"/>
+          <w:color w:val="000000"/>
+          <w:sz w:val="19"/>
+          <w:szCs w:val="19"/>
+        </w:rPr>
+        <w:t xml:space="preserve">. Bu </w:t>
+      </w:r>
+      <w:proofErr w:type="spellStart"/>
+      <w:r>
+        <w:rPr>
+          <w:rFonts w:cstheme="minorHAnsi"/>
+          <w:color w:val="000000"/>
+          <w:sz w:val="19"/>
+          <w:szCs w:val="19"/>
+        </w:rPr>
+        <w:t>düşünülerek</w:t>
+      </w:r>
+      <w:proofErr w:type="spellEnd"/>
+      <w:r>
+        <w:rPr>
+          <w:rFonts w:cstheme="minorHAnsi"/>
+          <w:color w:val="000000"/>
+          <w:sz w:val="19"/>
+          <w:szCs w:val="19"/>
+        </w:rPr>
+        <w:t xml:space="preserve"> customer </w:t>
+      </w:r>
+      <w:proofErr w:type="spellStart"/>
+      <w:r>
+        <w:rPr>
+          <w:rFonts w:cstheme="minorHAnsi"/>
+          <w:color w:val="000000"/>
+          <w:sz w:val="19"/>
+          <w:szCs w:val="19"/>
+        </w:rPr>
+        <w:t>ve</w:t>
+      </w:r>
+      <w:proofErr w:type="spellEnd"/>
+      <w:r>
+        <w:rPr>
+          <w:rFonts w:cstheme="minorHAnsi"/>
+          <w:color w:val="000000"/>
+          <w:sz w:val="19"/>
+          <w:szCs w:val="19"/>
+        </w:rPr>
+        <w:t xml:space="preserve"> supplier </w:t>
+      </w:r>
+      <w:proofErr w:type="spellStart"/>
+      <w:r>
+        <w:rPr>
+          <w:rFonts w:cstheme="minorHAnsi"/>
+          <w:color w:val="000000"/>
+          <w:sz w:val="19"/>
+          <w:szCs w:val="19"/>
+        </w:rPr>
+        <w:t>tablolarında</w:t>
+      </w:r>
+      <w:proofErr w:type="spellEnd"/>
+      <w:r>
+        <w:rPr>
+          <w:rFonts w:cstheme="minorHAnsi"/>
+          <w:color w:val="000000"/>
+          <w:sz w:val="19"/>
+          <w:szCs w:val="19"/>
+        </w:rPr>
+        <w:t xml:space="preserve"> users </w:t>
+      </w:r>
+      <w:proofErr w:type="spellStart"/>
+      <w:r>
+        <w:rPr>
+          <w:rFonts w:cstheme="minorHAnsi"/>
+          <w:color w:val="000000"/>
+          <w:sz w:val="19"/>
+          <w:szCs w:val="19"/>
+        </w:rPr>
+        <w:t>tablosundan</w:t>
+      </w:r>
+      <w:proofErr w:type="spellEnd"/>
+      <w:r>
+        <w:rPr>
+          <w:rFonts w:cstheme="minorHAnsi"/>
+          <w:color w:val="000000"/>
+          <w:sz w:val="19"/>
+          <w:szCs w:val="19"/>
+        </w:rPr>
+        <w:t xml:space="preserve"> </w:t>
+      </w:r>
+      <w:proofErr w:type="spellStart"/>
+      <w:r>
+        <w:rPr>
+          <w:rFonts w:cstheme="minorHAnsi"/>
+          <w:color w:val="000000"/>
+          <w:sz w:val="19"/>
+          <w:szCs w:val="19"/>
+        </w:rPr>
+        <w:t>bir</w:t>
+      </w:r>
+      <w:proofErr w:type="spellEnd"/>
+      <w:r>
+        <w:rPr>
+          <w:rFonts w:cstheme="minorHAnsi"/>
+          <w:color w:val="000000"/>
+          <w:sz w:val="19"/>
+          <w:szCs w:val="19"/>
+        </w:rPr>
+        <w:t xml:space="preserve"> </w:t>
+      </w:r>
+      <w:proofErr w:type="spellStart"/>
+      <w:r>
+        <w:rPr>
+          <w:rFonts w:cstheme="minorHAnsi"/>
+          <w:color w:val="000000"/>
+          <w:sz w:val="19"/>
+          <w:szCs w:val="19"/>
+        </w:rPr>
+        <w:t>nesne</w:t>
+      </w:r>
+      <w:proofErr w:type="spellEnd"/>
+      <w:r>
+        <w:rPr>
+          <w:rFonts w:cstheme="minorHAnsi"/>
+          <w:color w:val="000000"/>
+          <w:sz w:val="19"/>
+          <w:szCs w:val="19"/>
+        </w:rPr>
+        <w:t xml:space="preserve"> </w:t>
+      </w:r>
+      <w:proofErr w:type="spellStart"/>
+      <w:r>
+        <w:rPr>
+          <w:rFonts w:cstheme="minorHAnsi"/>
+          <w:color w:val="000000"/>
+          <w:sz w:val="19"/>
+          <w:szCs w:val="19"/>
+        </w:rPr>
+        <w:t>özelliği</w:t>
+      </w:r>
+      <w:proofErr w:type="spellEnd"/>
+      <w:r>
+        <w:rPr>
+          <w:rFonts w:cstheme="minorHAnsi"/>
+          <w:color w:val="000000"/>
+          <w:sz w:val="19"/>
+          <w:szCs w:val="19"/>
+        </w:rPr>
+        <w:t xml:space="preserve"> </w:t>
+      </w:r>
+      <w:proofErr w:type="spellStart"/>
+      <w:r>
+        <w:rPr>
+          <w:rFonts w:cstheme="minorHAnsi"/>
+          <w:color w:val="000000"/>
+          <w:sz w:val="19"/>
+          <w:szCs w:val="19"/>
+        </w:rPr>
+        <w:t>tanımlamamız</w:t>
+      </w:r>
+      <w:proofErr w:type="spellEnd"/>
+      <w:r>
+        <w:rPr>
+          <w:rFonts w:cstheme="minorHAnsi"/>
+          <w:color w:val="000000"/>
+          <w:sz w:val="19"/>
+          <w:szCs w:val="19"/>
+        </w:rPr>
+        <w:t xml:space="preserve">, user </w:t>
+      </w:r>
+      <w:proofErr w:type="spellStart"/>
+      <w:r>
+        <w:rPr>
+          <w:rFonts w:cstheme="minorHAnsi"/>
+          <w:color w:val="000000"/>
+          <w:sz w:val="19"/>
+          <w:szCs w:val="19"/>
+        </w:rPr>
+        <w:t>içerisinden</w:t>
+      </w:r>
+      <w:proofErr w:type="spellEnd"/>
+      <w:r>
+        <w:rPr>
+          <w:rFonts w:cstheme="minorHAnsi"/>
+          <w:color w:val="000000"/>
+          <w:sz w:val="19"/>
+          <w:szCs w:val="19"/>
+        </w:rPr>
+        <w:t xml:space="preserve"> </w:t>
+      </w:r>
+      <w:proofErr w:type="spellStart"/>
+      <w:r>
+        <w:rPr>
+          <w:rFonts w:cstheme="minorHAnsi"/>
+          <w:color w:val="000000"/>
+          <w:sz w:val="19"/>
+          <w:szCs w:val="19"/>
+        </w:rPr>
+        <w:t>ise</w:t>
+      </w:r>
+      <w:proofErr w:type="spellEnd"/>
+      <w:r>
+        <w:rPr>
+          <w:rFonts w:cstheme="minorHAnsi"/>
+          <w:color w:val="000000"/>
+          <w:sz w:val="19"/>
+          <w:szCs w:val="19"/>
+        </w:rPr>
+        <w:t xml:space="preserve"> </w:t>
+      </w:r>
+      <w:proofErr w:type="spellStart"/>
+      <w:r>
+        <w:rPr>
+          <w:rFonts w:cstheme="minorHAnsi"/>
+          <w:color w:val="000000"/>
+          <w:sz w:val="19"/>
+          <w:szCs w:val="19"/>
+        </w:rPr>
+        <w:t>bir</w:t>
+      </w:r>
+      <w:proofErr w:type="spellEnd"/>
+      <w:r>
+        <w:rPr>
+          <w:rFonts w:cstheme="minorHAnsi"/>
+          <w:color w:val="000000"/>
+          <w:sz w:val="19"/>
+          <w:szCs w:val="19"/>
+        </w:rPr>
+        <w:t xml:space="preserve"> </w:t>
+      </w:r>
+      <w:proofErr w:type="spellStart"/>
+      <w:r>
+        <w:rPr>
+          <w:rFonts w:cstheme="minorHAnsi"/>
+          <w:color w:val="000000"/>
+          <w:sz w:val="19"/>
+          <w:szCs w:val="19"/>
+        </w:rPr>
+        <w:t>adet</w:t>
+      </w:r>
+      <w:proofErr w:type="spellEnd"/>
+      <w:r>
+        <w:rPr>
+          <w:rFonts w:cstheme="minorHAnsi"/>
+          <w:color w:val="000000"/>
+          <w:sz w:val="19"/>
+          <w:szCs w:val="19"/>
+        </w:rPr>
+        <w:t xml:space="preserve"> customer </w:t>
+      </w:r>
+      <w:proofErr w:type="spellStart"/>
+      <w:r>
+        <w:rPr>
+          <w:rFonts w:cstheme="minorHAnsi"/>
+          <w:color w:val="000000"/>
+          <w:sz w:val="19"/>
+          <w:szCs w:val="19"/>
+        </w:rPr>
+        <w:t>ve</w:t>
+      </w:r>
+      <w:proofErr w:type="spellEnd"/>
+      <w:r>
+        <w:rPr>
+          <w:rFonts w:cstheme="minorHAnsi"/>
+          <w:color w:val="000000"/>
+          <w:sz w:val="19"/>
+          <w:szCs w:val="19"/>
+        </w:rPr>
+        <w:t xml:space="preserve"> supplier </w:t>
+      </w:r>
+      <w:proofErr w:type="spellStart"/>
+      <w:r>
+        <w:rPr>
+          <w:rFonts w:cstheme="minorHAnsi"/>
+          <w:color w:val="000000"/>
+          <w:sz w:val="19"/>
+          <w:szCs w:val="19"/>
+        </w:rPr>
+        <w:t>için</w:t>
+      </w:r>
+      <w:proofErr w:type="spellEnd"/>
+      <w:r>
+        <w:rPr>
+          <w:rFonts w:cstheme="minorHAnsi"/>
+          <w:color w:val="000000"/>
+          <w:sz w:val="19"/>
+          <w:szCs w:val="19"/>
+        </w:rPr>
+        <w:t xml:space="preserve"> property </w:t>
+      </w:r>
+      <w:proofErr w:type="spellStart"/>
+      <w:r>
+        <w:rPr>
+          <w:rFonts w:cstheme="minorHAnsi"/>
+          <w:color w:val="000000"/>
+          <w:sz w:val="19"/>
+          <w:szCs w:val="19"/>
+        </w:rPr>
+        <w:t>tanımlamamız</w:t>
+      </w:r>
+      <w:proofErr w:type="spellEnd"/>
+      <w:r>
+        <w:rPr>
+          <w:rFonts w:cstheme="minorHAnsi"/>
+          <w:color w:val="000000"/>
+          <w:sz w:val="19"/>
+          <w:szCs w:val="19"/>
+        </w:rPr>
+        <w:t xml:space="preserve"> </w:t>
+      </w:r>
+      <w:proofErr w:type="spellStart"/>
+      <w:r>
+        <w:rPr>
+          <w:rFonts w:cstheme="minorHAnsi"/>
+          <w:color w:val="000000"/>
+          <w:sz w:val="19"/>
+          <w:szCs w:val="19"/>
+        </w:rPr>
+        <w:t>gerekmektedir</w:t>
+      </w:r>
+      <w:proofErr w:type="spellEnd"/>
+      <w:r>
+        <w:rPr>
+          <w:rFonts w:cstheme="minorHAnsi"/>
+          <w:color w:val="000000"/>
+          <w:sz w:val="19"/>
+          <w:szCs w:val="19"/>
+        </w:rPr>
+        <w:t xml:space="preserve">. </w:t>
+      </w:r>
+      <w:proofErr w:type="spellStart"/>
+      <w:r>
+        <w:rPr>
+          <w:rFonts w:cstheme="minorHAnsi"/>
+          <w:color w:val="000000"/>
+          <w:sz w:val="19"/>
+          <w:szCs w:val="19"/>
+        </w:rPr>
+        <w:t>Beraberinde</w:t>
+      </w:r>
+      <w:proofErr w:type="spellEnd"/>
+      <w:r>
+        <w:rPr>
+          <w:rFonts w:cstheme="minorHAnsi"/>
+          <w:color w:val="000000"/>
+          <w:sz w:val="19"/>
+          <w:szCs w:val="19"/>
+        </w:rPr>
+        <w:t xml:space="preserve"> user </w:t>
+      </w:r>
+      <w:proofErr w:type="spellStart"/>
+      <w:r>
+        <w:rPr>
+          <w:rFonts w:cstheme="minorHAnsi"/>
+          <w:color w:val="000000"/>
+          <w:sz w:val="19"/>
+          <w:szCs w:val="19"/>
+        </w:rPr>
+        <w:t>olmadan</w:t>
+      </w:r>
+      <w:proofErr w:type="spellEnd"/>
+      <w:r>
+        <w:rPr>
+          <w:rFonts w:cstheme="minorHAnsi"/>
+          <w:color w:val="000000"/>
+          <w:sz w:val="19"/>
+          <w:szCs w:val="19"/>
+        </w:rPr>
+        <w:t xml:space="preserve"> </w:t>
+      </w:r>
+      <w:proofErr w:type="spellStart"/>
+      <w:r>
+        <w:rPr>
+          <w:rFonts w:cstheme="minorHAnsi"/>
+          <w:color w:val="000000"/>
+          <w:sz w:val="19"/>
+          <w:szCs w:val="19"/>
+        </w:rPr>
+        <w:t>bir</w:t>
+      </w:r>
+      <w:proofErr w:type="spellEnd"/>
+      <w:r>
+        <w:rPr>
+          <w:rFonts w:cstheme="minorHAnsi"/>
+          <w:color w:val="000000"/>
+          <w:sz w:val="19"/>
+          <w:szCs w:val="19"/>
+        </w:rPr>
+        <w:t xml:space="preserve"> </w:t>
+      </w:r>
+      <w:proofErr w:type="spellStart"/>
+      <w:r>
+        <w:rPr>
+          <w:rFonts w:cstheme="minorHAnsi"/>
+          <w:color w:val="000000"/>
+          <w:sz w:val="19"/>
+          <w:szCs w:val="19"/>
+        </w:rPr>
+        <w:t>müşteri</w:t>
+      </w:r>
+      <w:proofErr w:type="spellEnd"/>
+      <w:r>
+        <w:rPr>
+          <w:rFonts w:cstheme="minorHAnsi"/>
+          <w:color w:val="000000"/>
+          <w:sz w:val="19"/>
+          <w:szCs w:val="19"/>
+        </w:rPr>
+        <w:t xml:space="preserve"> </w:t>
+      </w:r>
+      <w:proofErr w:type="spellStart"/>
+      <w:r>
+        <w:rPr>
+          <w:rFonts w:cstheme="minorHAnsi"/>
+          <w:color w:val="000000"/>
+          <w:sz w:val="19"/>
+          <w:szCs w:val="19"/>
+        </w:rPr>
+        <w:t>ve</w:t>
+      </w:r>
+      <w:proofErr w:type="spellEnd"/>
+      <w:r>
+        <w:rPr>
+          <w:rFonts w:cstheme="minorHAnsi"/>
+          <w:color w:val="000000"/>
+          <w:sz w:val="19"/>
+          <w:szCs w:val="19"/>
+        </w:rPr>
+        <w:t xml:space="preserve"> </w:t>
+      </w:r>
+      <w:proofErr w:type="spellStart"/>
+      <w:r>
+        <w:rPr>
+          <w:rFonts w:cstheme="minorHAnsi"/>
+          <w:color w:val="000000"/>
+          <w:sz w:val="19"/>
+          <w:szCs w:val="19"/>
+        </w:rPr>
+        <w:t>tedarikçi</w:t>
+      </w:r>
+      <w:proofErr w:type="spellEnd"/>
+      <w:r>
+        <w:rPr>
+          <w:rFonts w:cstheme="minorHAnsi"/>
+          <w:color w:val="000000"/>
+          <w:sz w:val="19"/>
+          <w:szCs w:val="19"/>
+        </w:rPr>
+        <w:t xml:space="preserve"> </w:t>
+      </w:r>
+      <w:proofErr w:type="spellStart"/>
+      <w:r>
+        <w:rPr>
+          <w:rFonts w:cstheme="minorHAnsi"/>
+          <w:color w:val="000000"/>
+          <w:sz w:val="19"/>
+          <w:szCs w:val="19"/>
+        </w:rPr>
+        <w:t>kaydının</w:t>
+      </w:r>
+      <w:proofErr w:type="spellEnd"/>
+      <w:r>
+        <w:rPr>
+          <w:rFonts w:cstheme="minorHAnsi"/>
+          <w:color w:val="000000"/>
+          <w:sz w:val="19"/>
+          <w:szCs w:val="19"/>
+        </w:rPr>
+        <w:t xml:space="preserve"> </w:t>
+      </w:r>
+      <w:proofErr w:type="spellStart"/>
+      <w:r>
+        <w:rPr>
+          <w:rFonts w:cstheme="minorHAnsi"/>
+          <w:color w:val="000000"/>
+          <w:sz w:val="19"/>
+          <w:szCs w:val="19"/>
+        </w:rPr>
+        <w:t>oluşturulmaması</w:t>
+      </w:r>
+      <w:proofErr w:type="spellEnd"/>
+      <w:r>
+        <w:rPr>
+          <w:rFonts w:cstheme="minorHAnsi"/>
+          <w:color w:val="000000"/>
+          <w:sz w:val="19"/>
+          <w:szCs w:val="19"/>
+        </w:rPr>
+        <w:t xml:space="preserve"> </w:t>
+      </w:r>
+      <w:proofErr w:type="spellStart"/>
+      <w:r>
+        <w:rPr>
+          <w:rFonts w:cstheme="minorHAnsi"/>
+          <w:color w:val="000000"/>
+          <w:sz w:val="19"/>
+          <w:szCs w:val="19"/>
+        </w:rPr>
+        <w:t>içinde</w:t>
+      </w:r>
+      <w:proofErr w:type="spellEnd"/>
+      <w:r>
+        <w:rPr>
+          <w:rFonts w:cstheme="minorHAnsi"/>
+          <w:color w:val="000000"/>
+          <w:sz w:val="19"/>
+          <w:szCs w:val="19"/>
+        </w:rPr>
+        <w:t xml:space="preserve"> customer </w:t>
+      </w:r>
+      <w:proofErr w:type="spellStart"/>
+      <w:r>
+        <w:rPr>
+          <w:rFonts w:cstheme="minorHAnsi"/>
+          <w:color w:val="000000"/>
+          <w:sz w:val="19"/>
+          <w:szCs w:val="19"/>
+        </w:rPr>
+        <w:t>ve</w:t>
+      </w:r>
+      <w:proofErr w:type="spellEnd"/>
+      <w:r>
+        <w:rPr>
+          <w:rFonts w:cstheme="minorHAnsi"/>
+          <w:color w:val="000000"/>
+          <w:sz w:val="19"/>
+          <w:szCs w:val="19"/>
+        </w:rPr>
+        <w:t xml:space="preserve"> supplier </w:t>
+      </w:r>
+      <w:proofErr w:type="spellStart"/>
+      <w:r>
+        <w:rPr>
+          <w:rFonts w:cstheme="minorHAnsi"/>
+          <w:color w:val="000000"/>
+          <w:sz w:val="19"/>
+          <w:szCs w:val="19"/>
+        </w:rPr>
+        <w:t>tabolarında</w:t>
+      </w:r>
+      <w:proofErr w:type="spellEnd"/>
+      <w:r>
+        <w:rPr>
+          <w:rFonts w:cstheme="minorHAnsi"/>
+          <w:color w:val="000000"/>
+          <w:sz w:val="19"/>
+          <w:szCs w:val="19"/>
+        </w:rPr>
+        <w:t xml:space="preserve"> </w:t>
+      </w:r>
+      <w:proofErr w:type="spellStart"/>
+      <w:r>
+        <w:rPr>
+          <w:rFonts w:cstheme="minorHAnsi"/>
+          <w:color w:val="000000"/>
+          <w:sz w:val="19"/>
+          <w:szCs w:val="19"/>
+        </w:rPr>
+        <w:t>birer</w:t>
+      </w:r>
+      <w:proofErr w:type="spellEnd"/>
+      <w:r>
+        <w:rPr>
+          <w:rFonts w:cstheme="minorHAnsi"/>
+          <w:color w:val="000000"/>
+          <w:sz w:val="19"/>
+          <w:szCs w:val="19"/>
+        </w:rPr>
+        <w:t xml:space="preserve"> foreign key </w:t>
+      </w:r>
+      <w:proofErr w:type="spellStart"/>
+      <w:r>
+        <w:rPr>
+          <w:rFonts w:cstheme="minorHAnsi"/>
+          <w:color w:val="000000"/>
+          <w:sz w:val="19"/>
+          <w:szCs w:val="19"/>
+        </w:rPr>
+        <w:t>kullanmamız</w:t>
+      </w:r>
+      <w:proofErr w:type="spellEnd"/>
+      <w:r>
+        <w:rPr>
+          <w:rFonts w:cstheme="minorHAnsi"/>
+          <w:color w:val="000000"/>
+          <w:sz w:val="19"/>
+          <w:szCs w:val="19"/>
+        </w:rPr>
+        <w:t xml:space="preserve"> </w:t>
+      </w:r>
+      <w:proofErr w:type="spellStart"/>
+      <w:r>
+        <w:rPr>
+          <w:rFonts w:cstheme="minorHAnsi"/>
+          <w:color w:val="000000"/>
+          <w:sz w:val="19"/>
+          <w:szCs w:val="19"/>
+        </w:rPr>
+        <w:t>gerekecektir</w:t>
+      </w:r>
+      <w:proofErr w:type="spellEnd"/>
+      <w:r>
+        <w:rPr>
+          <w:rFonts w:cstheme="minorHAnsi"/>
+          <w:color w:val="000000"/>
+          <w:sz w:val="19"/>
+          <w:szCs w:val="19"/>
+        </w:rPr>
+        <w:t xml:space="preserve">. Son </w:t>
+      </w:r>
+      <w:proofErr w:type="spellStart"/>
+      <w:r>
+        <w:rPr>
+          <w:rFonts w:cstheme="minorHAnsi"/>
+          <w:color w:val="000000"/>
+          <w:sz w:val="19"/>
+          <w:szCs w:val="19"/>
+        </w:rPr>
+        <w:t>düzene</w:t>
+      </w:r>
+      <w:proofErr w:type="spellEnd"/>
+      <w:r>
+        <w:rPr>
+          <w:rFonts w:cstheme="minorHAnsi"/>
+          <w:color w:val="000000"/>
+          <w:sz w:val="19"/>
+          <w:szCs w:val="19"/>
+        </w:rPr>
+        <w:t xml:space="preserve"> </w:t>
+      </w:r>
+      <w:proofErr w:type="spellStart"/>
+      <w:r>
+        <w:rPr>
+          <w:rFonts w:cstheme="minorHAnsi"/>
+          <w:color w:val="000000"/>
+          <w:sz w:val="19"/>
+          <w:szCs w:val="19"/>
+        </w:rPr>
+        <w:t>göre</w:t>
+      </w:r>
+      <w:proofErr w:type="spellEnd"/>
+      <w:r>
+        <w:rPr>
+          <w:rFonts w:cstheme="minorHAnsi"/>
+          <w:color w:val="000000"/>
+          <w:sz w:val="19"/>
+          <w:szCs w:val="19"/>
+        </w:rPr>
+        <w:t xml:space="preserve"> : </w:t>
+      </w:r>
+    </w:p>
+    <w:p>
+      <w:pPr>
+        <w:jc w:val="both"/>
+        <w:rPr>
+          <w:rFonts w:cstheme="minorHAnsi"/>
+          <w:color w:val="000000"/>
+          <w:sz w:val="19"/>
+          <w:szCs w:val="19"/>
+        </w:rPr>
+      </w:pPr>
+      <w:r>
+        <w:rPr>
+          <w:rFonts w:cstheme="minorHAnsi"/>
+          <w:noProof/>
+          <w:color w:val="000000"/>
+          <w:sz w:val="19"/>
+          <w:szCs w:val="19"/>
+        </w:rPr>
+        <w:drawing>
+          <wp:inline distT="0" distB="0" distL="0" distR="0" wp14:anchorId="285AD000" wp14:editId="3532A852">
+            <wp:extent cx="6154424" cy="1367943"/>
+            <wp:effectExtent l="0" t="0" r="0" b="3810"/>
+            <wp:docPr id="31" name="Resim 31"/>
+            <wp:cNvGraphicFramePr>
+              <a:graphicFrameLocks xmlns:a="http://schemas.openxmlformats.org/drawingml/2006/main" noChangeAspect="1"/>
+            </wp:cNvGraphicFramePr>
+            <a:graphic xmlns:a="http://schemas.openxmlformats.org/drawingml/2006/main">
+              <a:graphicData uri="http://schemas.openxmlformats.org/drawingml/2006/picture">
+                <pic:pic xmlns:pic="http://schemas.openxmlformats.org/drawingml/2006/picture">
+                  <pic:nvPicPr>
+                    <pic:cNvPr id="0" name="Picture 2"/>
+                    <pic:cNvPicPr>
+                      <a:picLocks noChangeAspect="1" noChangeArrowheads="1"/>
+                    </pic:cNvPicPr>
+                  </pic:nvPicPr>
+                  <pic:blipFill>
+                    <a:blip r:embed="rId38" cstate="print">
+                      <a:extLst>
+                        <a:ext uri="{28A0092B-C50C-407E-A947-70E740481C1C}">
+                          <a14:useLocalDpi xmlns:a14="http://schemas.microsoft.com/office/drawing/2010/main" val="0"/>
+                        </a:ext>
+                      </a:extLst>
+                    </a:blip>
+                    <a:srcRect/>
+                    <a:stretch>
+                      <a:fillRect/>
+                    </a:stretch>
+                  </pic:blipFill>
+                  <pic:spPr bwMode="auto">
+                    <a:xfrm>
+                      <a:off x="0" y="0"/>
+                      <a:ext cx="6165259" cy="1370351"/>
+                    </a:xfrm>
+                    <a:prstGeom prst="rect">
+                      <a:avLst/>
+                    </a:prstGeom>
+                    <a:noFill/>
+                    <a:ln>
+                      <a:noFill/>
+                    </a:ln>
+                  </pic:spPr>
+                </pic:pic>
+              </a:graphicData>
+            </a:graphic>
+          </wp:inline>
+        </w:drawing>
+      </w:r>
+    </w:p>
+    <w:p>
+      <w:pPr>
+        <w:pStyle w:val="AralkYok"/>
+        <w:jc w:val="both"/>
+      </w:pPr>
+      <w:r>
+        <w:t xml:space="preserve">Bu </w:t>
+      </w:r>
+      <w:proofErr w:type="spellStart"/>
+      <w:r>
+        <w:t>şekil</w:t>
+      </w:r>
+      <w:proofErr w:type="spellEnd"/>
+      <w:r>
+        <w:t xml:space="preserve"> </w:t>
+      </w:r>
+      <w:proofErr w:type="spellStart"/>
+      <w:r>
+        <w:t>tanımlama</w:t>
+      </w:r>
+      <w:proofErr w:type="spellEnd"/>
+      <w:r>
+        <w:t xml:space="preserve"> </w:t>
+      </w:r>
+      <w:proofErr w:type="spellStart"/>
+      <w:r>
+        <w:t>yapıldıktan</w:t>
+      </w:r>
+      <w:proofErr w:type="spellEnd"/>
+      <w:r>
+        <w:t xml:space="preserve"> </w:t>
+      </w:r>
+      <w:proofErr w:type="spellStart"/>
+      <w:r>
+        <w:t>sonra</w:t>
+      </w:r>
+      <w:proofErr w:type="spellEnd"/>
+      <w:r>
+        <w:t xml:space="preserve"> </w:t>
+      </w:r>
+      <w:proofErr w:type="spellStart"/>
+      <w:r>
+        <w:t>işimiz</w:t>
+      </w:r>
+      <w:proofErr w:type="spellEnd"/>
+      <w:r>
+        <w:t xml:space="preserve"> </w:t>
+      </w:r>
+      <w:proofErr w:type="spellStart"/>
+      <w:r>
+        <w:t>bir</w:t>
+      </w:r>
+      <w:proofErr w:type="spellEnd"/>
+      <w:r>
+        <w:t xml:space="preserve"> migration </w:t>
+      </w:r>
+      <w:proofErr w:type="spellStart"/>
+      <w:r>
+        <w:t>üretmek</w:t>
+      </w:r>
+      <w:proofErr w:type="spellEnd"/>
+      <w:r>
+        <w:t xml:space="preserve"> </w:t>
+      </w:r>
+      <w:proofErr w:type="spellStart"/>
+      <w:r>
+        <w:t>ve</w:t>
+      </w:r>
+      <w:proofErr w:type="spellEnd"/>
+      <w:r>
+        <w:t xml:space="preserve"> </w:t>
+      </w:r>
+      <w:proofErr w:type="spellStart"/>
+      <w:r>
+        <w:t>bu</w:t>
+      </w:r>
+      <w:proofErr w:type="spellEnd"/>
+      <w:r>
+        <w:t xml:space="preserve"> migration </w:t>
+      </w:r>
+      <w:proofErr w:type="spellStart"/>
+      <w:r>
+        <w:t>üzerinden</w:t>
+      </w:r>
+      <w:proofErr w:type="spellEnd"/>
+      <w:r>
+        <w:t xml:space="preserve"> </w:t>
+      </w:r>
+      <w:proofErr w:type="spellStart"/>
+      <w:r>
+        <w:t>veritabanımızı</w:t>
+      </w:r>
+      <w:proofErr w:type="spellEnd"/>
+      <w:r>
+        <w:t xml:space="preserve"> </w:t>
+      </w:r>
+      <w:proofErr w:type="spellStart"/>
+      <w:r>
+        <w:t>güncellemektir</w:t>
+      </w:r>
+      <w:proofErr w:type="spellEnd"/>
+      <w:r>
+        <w:t xml:space="preserve">. </w:t>
+      </w:r>
+    </w:p>
+    <w:p>
+      <w:pPr>
+        <w:pStyle w:val="AralkYok"/>
+      </w:pPr>
+    </w:p>
+    <w:p>
+      <w:pPr>
+        <w:jc w:val="center"/>
+        <w:rPr>
+          <w:rFonts w:ascii="Cascadia Mono" w:hAnsi="Cascadia Mono" w:cs="Cascadia Mono"/>
+          <w:color w:val="000000"/>
+          <w:sz w:val="19"/>
+          <w:szCs w:val="19"/>
+        </w:rPr>
+      </w:pPr>
+      <w:r>
+        <w:rPr>
+          <w:rFonts w:ascii="Cascadia Mono" w:hAnsi="Cascadia Mono" w:cs="Cascadia Mono"/>
+          <w:color w:val="000000"/>
+          <w:sz w:val="19"/>
+          <w:szCs w:val="19"/>
+        </w:rPr>
+        <w:drawing>
+          <wp:inline distT="0" distB="0" distL="0" distR="0" wp14:anchorId="2687F3BE" wp14:editId="50611218">
+            <wp:extent cx="3032848" cy="1967546"/>
+            <wp:effectExtent l="0" t="0" r="0" b="0"/>
+            <wp:docPr id="128" name="Resim 128"/>
+            <wp:cNvGraphicFramePr>
+              <a:graphicFrameLocks xmlns:a="http://schemas.openxmlformats.org/drawingml/2006/main" noChangeAspect="1"/>
+            </wp:cNvGraphicFramePr>
+            <a:graphic xmlns:a="http://schemas.openxmlformats.org/drawingml/2006/main">
+              <a:graphicData uri="http://schemas.openxmlformats.org/drawingml/2006/picture">
+                <pic:pic xmlns:pic="http://schemas.openxmlformats.org/drawingml/2006/picture">
+                  <pic:nvPicPr>
+                    <pic:cNvPr id="1" name=""/>
+                    <pic:cNvPicPr/>
+                  </pic:nvPicPr>
+                  <pic:blipFill>
+                    <a:blip r:embed="rId39"/>
+                    <a:stretch>
+                      <a:fillRect/>
+                    </a:stretch>
+                  </pic:blipFill>
+                  <pic:spPr>
+                    <a:xfrm>
+                      <a:off x="0" y="0"/>
+                      <a:ext cx="3066441" cy="1989340"/>
+                    </a:xfrm>
+                    <a:prstGeom prst="rect">
+                      <a:avLst/>
+                    </a:prstGeom>
+                  </pic:spPr>
+                </pic:pic>
+              </a:graphicData>
+            </a:graphic>
+          </wp:inline>
+        </w:drawing>
+      </w:r>
+    </w:p>
+    <w:p>
+      <w:pPr>
+        <w:pStyle w:val="AralkYok"/>
+      </w:pPr>
+      <w:proofErr w:type="spellStart"/>
+      <w:r>
+        <w:t>Tanımlama</w:t>
+      </w:r>
+      <w:proofErr w:type="spellEnd"/>
+      <w:r>
+        <w:t xml:space="preserve"> </w:t>
+      </w:r>
+      <w:proofErr w:type="spellStart"/>
+      <w:r>
+        <w:t>işleminde</w:t>
+      </w:r>
+      <w:proofErr w:type="spellEnd"/>
+      <w:r>
+        <w:t xml:space="preserve"> Context </w:t>
+      </w:r>
+      <w:proofErr w:type="spellStart"/>
+      <w:r>
+        <w:t>sınıfının</w:t>
+      </w:r>
+      <w:proofErr w:type="spellEnd"/>
+      <w:r>
+        <w:t xml:space="preserve"> </w:t>
+      </w:r>
+      <w:proofErr w:type="spellStart"/>
+      <w:r>
+        <w:t>üzerinde</w:t>
+      </w:r>
+      <w:proofErr w:type="spellEnd"/>
+      <w:r>
+        <w:t xml:space="preserve"> </w:t>
+      </w:r>
+      <w:proofErr w:type="spellStart"/>
+      <w:r>
+        <w:t>dbset</w:t>
+      </w:r>
+      <w:proofErr w:type="spellEnd"/>
+      <w:r>
+        <w:t xml:space="preserve"> </w:t>
+      </w:r>
+      <w:proofErr w:type="spellStart"/>
+      <w:r>
+        <w:t>şeklimde</w:t>
+      </w:r>
+      <w:proofErr w:type="spellEnd"/>
+      <w:r>
+        <w:t xml:space="preserve"> </w:t>
+      </w:r>
+      <w:proofErr w:type="spellStart"/>
+      <w:r>
+        <w:t>bir</w:t>
+      </w:r>
+      <w:proofErr w:type="spellEnd"/>
+      <w:r>
+        <w:t xml:space="preserve"> </w:t>
+      </w:r>
+      <w:proofErr w:type="spellStart"/>
+      <w:r>
+        <w:t>liste</w:t>
+      </w:r>
+      <w:proofErr w:type="spellEnd"/>
+      <w:r>
+        <w:t xml:space="preserve"> </w:t>
+      </w:r>
+      <w:proofErr w:type="spellStart"/>
+      <w:r>
+        <w:t>oluşturmamıza</w:t>
+      </w:r>
+      <w:proofErr w:type="spellEnd"/>
+      <w:r>
+        <w:t xml:space="preserve"> </w:t>
+      </w:r>
+      <w:proofErr w:type="spellStart"/>
+      <w:r>
+        <w:t>rağmen</w:t>
+      </w:r>
+      <w:proofErr w:type="spellEnd"/>
+      <w:r>
+        <w:t xml:space="preserve"> </w:t>
+      </w:r>
+      <w:proofErr w:type="spellStart"/>
+      <w:r>
+        <w:t>ilişkili</w:t>
+      </w:r>
+      <w:proofErr w:type="spellEnd"/>
+      <w:r>
+        <w:t xml:space="preserve"> </w:t>
+      </w:r>
+      <w:proofErr w:type="spellStart"/>
+      <w:r>
+        <w:t>olan</w:t>
+      </w:r>
+      <w:proofErr w:type="spellEnd"/>
+      <w:r>
+        <w:t xml:space="preserve"> </w:t>
+      </w:r>
+      <w:proofErr w:type="spellStart"/>
+      <w:r>
+        <w:t>tablolar</w:t>
+      </w:r>
+      <w:proofErr w:type="spellEnd"/>
+      <w:r>
+        <w:t xml:space="preserve"> </w:t>
+      </w:r>
+      <w:proofErr w:type="spellStart"/>
+      <w:r>
+        <w:t>gelmiş</w:t>
+      </w:r>
+      <w:proofErr w:type="spellEnd"/>
+      <w:r>
+        <w:t xml:space="preserve"> </w:t>
+      </w:r>
+      <w:proofErr w:type="spellStart"/>
+      <w:r>
+        <w:t>bulunmaktadır</w:t>
+      </w:r>
+      <w:proofErr w:type="spellEnd"/>
+      <w:r>
+        <w:t xml:space="preserve">. </w:t>
+      </w:r>
+      <w:proofErr w:type="spellStart"/>
+      <w:r>
+        <w:t>Fakat</w:t>
+      </w:r>
+      <w:proofErr w:type="spellEnd"/>
+      <w:r>
+        <w:t xml:space="preserve"> </w:t>
+      </w:r>
+      <w:proofErr w:type="spellStart"/>
+      <w:r>
+        <w:t>içerisine</w:t>
+      </w:r>
+      <w:proofErr w:type="spellEnd"/>
+      <w:r>
+        <w:t xml:space="preserve"> </w:t>
+      </w:r>
+      <w:proofErr w:type="spellStart"/>
+      <w:r>
+        <w:t>veri</w:t>
+      </w:r>
+      <w:proofErr w:type="spellEnd"/>
+      <w:r>
+        <w:t xml:space="preserve"> </w:t>
+      </w:r>
+      <w:proofErr w:type="spellStart"/>
+      <w:r>
+        <w:t>girebilmemiz</w:t>
+      </w:r>
+      <w:proofErr w:type="spellEnd"/>
+      <w:r>
+        <w:t xml:space="preserve"> </w:t>
+      </w:r>
+      <w:proofErr w:type="spellStart"/>
+      <w:r>
+        <w:t>için</w:t>
+      </w:r>
+      <w:proofErr w:type="spellEnd"/>
+      <w:r>
+        <w:t xml:space="preserve"> </w:t>
+      </w:r>
+      <w:proofErr w:type="spellStart"/>
+      <w:r>
+        <w:t>mecburen</w:t>
+      </w:r>
+      <w:proofErr w:type="spellEnd"/>
+      <w:r>
+        <w:t xml:space="preserve"> context </w:t>
+      </w:r>
+      <w:proofErr w:type="spellStart"/>
+      <w:r>
+        <w:t>sınıfının</w:t>
+      </w:r>
+      <w:proofErr w:type="spellEnd"/>
+      <w:r>
+        <w:t xml:space="preserve"> </w:t>
+      </w:r>
+      <w:proofErr w:type="spellStart"/>
+      <w:r>
+        <w:t>içerisine</w:t>
+      </w:r>
+      <w:proofErr w:type="spellEnd"/>
+      <w:r>
+        <w:t xml:space="preserve"> de </w:t>
+      </w:r>
+      <w:proofErr w:type="spellStart"/>
+      <w:r>
+        <w:t>eklememiz</w:t>
+      </w:r>
+      <w:proofErr w:type="spellEnd"/>
+      <w:r>
+        <w:t xml:space="preserve"> </w:t>
+      </w:r>
+      <w:proofErr w:type="spellStart"/>
+      <w:r>
+        <w:t>gerekiyor</w:t>
+      </w:r>
+      <w:proofErr w:type="spellEnd"/>
+      <w:r>
+        <w:t>.</w:t>
+      </w:r>
+    </w:p>
+    <w:p>
+      <w:pPr>
+        <w:rPr>
+          <w:rFonts w:ascii="Cascadia Mono" w:hAnsi="Cascadia Mono" w:cs="Cascadia Mono"/>
+          <w:color w:val="000000"/>
+          <w:sz w:val="19"/>
+          <w:szCs w:val="19"/>
+        </w:rPr>
+      </w:pPr>
+    </w:p>
     <w:p/>
+    <w:p>
+      <w:pPr>
+        <w:pStyle w:val="Balk2"/>
+      </w:pPr>
+      <w:r>
+        <w:t>N</w:t>
+      </w:r>
+      <w:r>
+        <w:t xml:space="preserve"> To </w:t>
+      </w:r>
+      <w:r>
+        <w:t>N</w:t>
+      </w:r>
+      <w:r>
+        <w:t xml:space="preserve"> (</w:t>
+      </w:r>
+      <w:r>
+        <w:t>N</w:t>
+      </w:r>
+      <w:r>
+        <w:t>-</w:t>
+      </w:r>
+      <w:r>
+        <w:t>N</w:t>
+      </w:r>
+      <w:r>
+        <w:t>)</w:t>
+      </w:r>
+      <w:r>
+        <w:t>:</w:t>
+      </w:r>
+    </w:p>
     <w:p/>
-    <w:p/>
+    <w:p>
+      <w:r>
+        <w:tab/>
+      </w:r>
+      <w:proofErr w:type="spellStart"/>
+      <w:r>
+        <w:t>Çoka</w:t>
+      </w:r>
+      <w:proofErr w:type="spellEnd"/>
+      <w:r>
+        <w:t xml:space="preserve"> </w:t>
+      </w:r>
+      <w:proofErr w:type="spellStart"/>
+      <w:r>
+        <w:t>çok</w:t>
+      </w:r>
+      <w:proofErr w:type="spellEnd"/>
+      <w:r>
+        <w:t xml:space="preserve"> </w:t>
+      </w:r>
+      <w:proofErr w:type="spellStart"/>
+      <w:r>
+        <w:t>ilişki</w:t>
+      </w:r>
+      <w:proofErr w:type="spellEnd"/>
+      <w:r>
+        <w:t xml:space="preserve"> </w:t>
+      </w:r>
+      <w:proofErr w:type="spellStart"/>
+      <w:r>
+        <w:t>olarak</w:t>
+      </w:r>
+      <w:proofErr w:type="spellEnd"/>
+      <w:r>
+        <w:t xml:space="preserve"> ta </w:t>
+      </w:r>
+      <w:proofErr w:type="spellStart"/>
+      <w:r>
+        <w:t>adlandırılmaktadır</w:t>
+      </w:r>
+      <w:proofErr w:type="spellEnd"/>
+      <w:r>
+        <w:t xml:space="preserve">. </w:t>
+      </w:r>
+      <w:proofErr w:type="spellStart"/>
+      <w:r>
+        <w:t>Seneryo</w:t>
+      </w:r>
+      <w:proofErr w:type="spellEnd"/>
+      <w:r>
+        <w:t xml:space="preserve"> </w:t>
+      </w:r>
+      <w:proofErr w:type="spellStart"/>
+      <w:r>
+        <w:t>üzerinden</w:t>
+      </w:r>
+      <w:proofErr w:type="spellEnd"/>
+      <w:r>
+        <w:t xml:space="preserve"> </w:t>
+      </w:r>
+      <w:proofErr w:type="spellStart"/>
+      <w:r>
+        <w:t>düşünülürse</w:t>
+      </w:r>
+      <w:proofErr w:type="spellEnd"/>
+      <w:r>
+        <w:t xml:space="preserve"> </w:t>
+      </w:r>
+      <w:proofErr w:type="spellStart"/>
+      <w:r>
+        <w:t>bir</w:t>
+      </w:r>
+      <w:proofErr w:type="spellEnd"/>
+      <w:r>
+        <w:t xml:space="preserve"> </w:t>
+      </w:r>
+      <w:proofErr w:type="spellStart"/>
+      <w:r>
+        <w:t>ürün</w:t>
+      </w:r>
+      <w:proofErr w:type="spellEnd"/>
+      <w:r>
+        <w:t xml:space="preserve"> </w:t>
+      </w:r>
+      <w:proofErr w:type="spellStart"/>
+      <w:r>
+        <w:t>ve</w:t>
+      </w:r>
+      <w:proofErr w:type="spellEnd"/>
+      <w:r>
+        <w:t xml:space="preserve"> </w:t>
+      </w:r>
+      <w:proofErr w:type="spellStart"/>
+      <w:r>
+        <w:t>bir</w:t>
+      </w:r>
+      <w:proofErr w:type="spellEnd"/>
+      <w:r>
+        <w:t xml:space="preserve"> </w:t>
+      </w:r>
+      <w:proofErr w:type="spellStart"/>
+      <w:r>
+        <w:t>kategori</w:t>
+      </w:r>
+      <w:proofErr w:type="spellEnd"/>
+      <w:r>
+        <w:t xml:space="preserve"> </w:t>
+      </w:r>
+      <w:proofErr w:type="spellStart"/>
+      <w:r>
+        <w:t>tablosu</w:t>
+      </w:r>
+      <w:proofErr w:type="spellEnd"/>
+      <w:r>
+        <w:t xml:space="preserve"> </w:t>
+      </w:r>
+      <w:proofErr w:type="spellStart"/>
+      <w:r>
+        <w:t>düşünülebilir</w:t>
+      </w:r>
+      <w:proofErr w:type="spellEnd"/>
+      <w:r>
+        <w:t xml:space="preserve">. Bir </w:t>
+      </w:r>
+      <w:proofErr w:type="spellStart"/>
+      <w:r>
+        <w:t>ürünün</w:t>
+      </w:r>
+      <w:proofErr w:type="spellEnd"/>
+      <w:r>
+        <w:t xml:space="preserve"> </w:t>
+      </w:r>
+      <w:proofErr w:type="spellStart"/>
+      <w:r>
+        <w:t>birden</w:t>
+      </w:r>
+      <w:proofErr w:type="spellEnd"/>
+      <w:r>
+        <w:t xml:space="preserve"> </w:t>
+      </w:r>
+      <w:proofErr w:type="spellStart"/>
+      <w:r>
+        <w:t>fazla</w:t>
+      </w:r>
+      <w:proofErr w:type="spellEnd"/>
+      <w:r>
+        <w:t xml:space="preserve"> </w:t>
+      </w:r>
+      <w:proofErr w:type="spellStart"/>
+      <w:r>
+        <w:t>kategforisi</w:t>
+      </w:r>
+      <w:proofErr w:type="spellEnd"/>
+      <w:r>
+        <w:t xml:space="preserve"> (</w:t>
+      </w:r>
+      <w:proofErr w:type="spellStart"/>
+      <w:r>
+        <w:t>Elektronik</w:t>
+      </w:r>
+      <w:proofErr w:type="spellEnd"/>
+      <w:r>
+        <w:t xml:space="preserve"> , </w:t>
+      </w:r>
+      <w:proofErr w:type="spellStart"/>
+      <w:r>
+        <w:t>Akıllı</w:t>
+      </w:r>
+      <w:proofErr w:type="spellEnd"/>
+      <w:r>
+        <w:t xml:space="preserve"> </w:t>
+      </w:r>
+      <w:proofErr w:type="spellStart"/>
+      <w:r>
+        <w:t>Cihazlar</w:t>
+      </w:r>
+      <w:proofErr w:type="spellEnd"/>
+      <w:r>
+        <w:t xml:space="preserve">, </w:t>
+      </w:r>
+      <w:proofErr w:type="spellStart"/>
+      <w:r>
+        <w:t>Telefon</w:t>
+      </w:r>
+      <w:proofErr w:type="spellEnd"/>
+      <w:r>
+        <w:t xml:space="preserve">, Android </w:t>
+      </w:r>
+      <w:proofErr w:type="spellStart"/>
+      <w:r>
+        <w:t>gibi</w:t>
+      </w:r>
+      <w:proofErr w:type="spellEnd"/>
+      <w:r>
+        <w:t xml:space="preserve">) Bir </w:t>
+      </w:r>
+      <w:proofErr w:type="spellStart"/>
+      <w:r>
+        <w:t>kategoriye</w:t>
+      </w:r>
+      <w:proofErr w:type="spellEnd"/>
+      <w:r>
+        <w:t xml:space="preserve"> de </w:t>
+      </w:r>
+      <w:proofErr w:type="spellStart"/>
+      <w:r>
+        <w:t>eşleşen</w:t>
+      </w:r>
+      <w:proofErr w:type="spellEnd"/>
+      <w:r>
+        <w:t xml:space="preserve"> </w:t>
+      </w:r>
+      <w:proofErr w:type="spellStart"/>
+      <w:r>
+        <w:t>birden</w:t>
+      </w:r>
+      <w:proofErr w:type="spellEnd"/>
+      <w:r>
+        <w:t xml:space="preserve"> </w:t>
+      </w:r>
+      <w:proofErr w:type="spellStart"/>
+      <w:r>
+        <w:t>çok</w:t>
+      </w:r>
+      <w:proofErr w:type="spellEnd"/>
+      <w:r>
+        <w:t xml:space="preserve"> </w:t>
+      </w:r>
+      <w:proofErr w:type="spellStart"/>
+      <w:r>
+        <w:t>ürün</w:t>
+      </w:r>
+      <w:proofErr w:type="spellEnd"/>
+      <w:r>
+        <w:t xml:space="preserve"> </w:t>
+      </w:r>
+      <w:proofErr w:type="spellStart"/>
+      <w:r>
+        <w:t>olabilmektedir</w:t>
+      </w:r>
+      <w:proofErr w:type="spellEnd"/>
+      <w:r>
+        <w:t xml:space="preserve">. </w:t>
+      </w:r>
+    </w:p>
+    <w:p>
+      <w:r>
+        <w:rPr>
+          <w:noProof/>
+        </w:rPr>
+        <w:drawing>
+          <wp:inline distT="0" distB="0" distL="0" distR="0" wp14:anchorId="335594B4" wp14:editId="0661D80B">
+            <wp:extent cx="5932805" cy="2026285"/>
+            <wp:effectExtent l="0" t="0" r="0" b="0"/>
+            <wp:docPr id="129" name="Resim 129"/>
+            <wp:cNvGraphicFramePr>
+              <a:graphicFrameLocks xmlns:a="http://schemas.openxmlformats.org/drawingml/2006/main" noChangeAspect="1"/>
+            </wp:cNvGraphicFramePr>
+            <a:graphic xmlns:a="http://schemas.openxmlformats.org/drawingml/2006/main">
+              <a:graphicData uri="http://schemas.openxmlformats.org/drawingml/2006/picture">
+                <pic:pic xmlns:pic="http://schemas.openxmlformats.org/drawingml/2006/picture">
+                  <pic:nvPicPr>
+                    <pic:cNvPr id="0" name="Picture 3"/>
+                    <pic:cNvPicPr>
+                      <a:picLocks noChangeAspect="1" noChangeArrowheads="1"/>
+                    </pic:cNvPicPr>
+                  </pic:nvPicPr>
+                  <pic:blipFill>
+                    <a:blip r:embed="rId40">
+                      <a:extLst>
+                        <a:ext uri="{28A0092B-C50C-407E-A947-70E740481C1C}">
+                          <a14:useLocalDpi xmlns:a14="http://schemas.microsoft.com/office/drawing/2010/main" val="0"/>
+                        </a:ext>
+                      </a:extLst>
+                    </a:blip>
+                    <a:srcRect/>
+                    <a:stretch>
+                      <a:fillRect/>
+                    </a:stretch>
+                  </pic:blipFill>
+                  <pic:spPr bwMode="auto">
+                    <a:xfrm>
+                      <a:off x="0" y="0"/>
+                      <a:ext cx="5932805" cy="2026285"/>
+                    </a:xfrm>
+                    <a:prstGeom prst="rect">
+                      <a:avLst/>
+                    </a:prstGeom>
+                    <a:noFill/>
+                    <a:ln>
+                      <a:noFill/>
+                    </a:ln>
+                  </pic:spPr>
+                </pic:pic>
+              </a:graphicData>
+            </a:graphic>
+          </wp:inline>
+        </w:drawing>
+      </w:r>
+    </w:p>
+    <w:p>
+      <w:proofErr w:type="spellStart"/>
+      <w:r>
+        <w:t>Temel</w:t>
+      </w:r>
+      <w:proofErr w:type="spellEnd"/>
+      <w:r>
+        <w:t xml:space="preserve"> </w:t>
+      </w:r>
+      <w:proofErr w:type="spellStart"/>
+      <w:r>
+        <w:t>Olarak</w:t>
+      </w:r>
+      <w:proofErr w:type="spellEnd"/>
+      <w:r>
+        <w:t xml:space="preserve"> </w:t>
+      </w:r>
+      <w:proofErr w:type="spellStart"/>
+      <w:r>
+        <w:t>Oluşturulmuş</w:t>
+      </w:r>
+      <w:proofErr w:type="spellEnd"/>
+      <w:r>
+        <w:t xml:space="preserve"> </w:t>
+      </w:r>
+      <w:proofErr w:type="spellStart"/>
+      <w:r>
+        <w:t>olan</w:t>
+      </w:r>
+      <w:proofErr w:type="spellEnd"/>
+      <w:r>
+        <w:t xml:space="preserve"> </w:t>
+      </w:r>
+      <w:proofErr w:type="spellStart"/>
+      <w:r>
+        <w:t>bu</w:t>
+      </w:r>
+      <w:proofErr w:type="spellEnd"/>
+      <w:r>
+        <w:t xml:space="preserve"> </w:t>
+      </w:r>
+      <w:proofErr w:type="spellStart"/>
+      <w:r>
+        <w:t>iki</w:t>
+      </w:r>
+      <w:proofErr w:type="spellEnd"/>
+      <w:r>
+        <w:t xml:space="preserve"> </w:t>
+      </w:r>
+      <w:proofErr w:type="spellStart"/>
+      <w:r>
+        <w:t>sınıf</w:t>
+      </w:r>
+      <w:proofErr w:type="spellEnd"/>
+      <w:r>
+        <w:t xml:space="preserve"> </w:t>
+      </w:r>
+      <w:proofErr w:type="spellStart"/>
+      <w:r>
+        <w:t>üzerinden</w:t>
+      </w:r>
+      <w:proofErr w:type="spellEnd"/>
+      <w:r>
+        <w:t xml:space="preserve"> </w:t>
+      </w:r>
+      <w:proofErr w:type="spellStart"/>
+      <w:r>
+        <w:t>işlem</w:t>
+      </w:r>
+      <w:proofErr w:type="spellEnd"/>
+      <w:r>
+        <w:t xml:space="preserve"> </w:t>
+      </w:r>
+      <w:proofErr w:type="spellStart"/>
+      <w:r>
+        <w:t>yapmam</w:t>
+      </w:r>
+      <w:proofErr w:type="spellEnd"/>
+      <w:r>
+        <w:t xml:space="preserve"> </w:t>
+      </w:r>
+      <w:proofErr w:type="spellStart"/>
+      <w:r>
+        <w:t>gerekirse</w:t>
+      </w:r>
+      <w:proofErr w:type="spellEnd"/>
+      <w:r>
+        <w:t xml:space="preserve"> </w:t>
+      </w:r>
+      <w:proofErr w:type="spellStart"/>
+      <w:r>
+        <w:t>eski</w:t>
+      </w:r>
+      <w:proofErr w:type="spellEnd"/>
+      <w:r>
+        <w:t xml:space="preserve"> entity framework </w:t>
+      </w:r>
+      <w:proofErr w:type="spellStart"/>
+      <w:r>
+        <w:t>sürümlerinde</w:t>
+      </w:r>
+      <w:proofErr w:type="spellEnd"/>
+      <w:r>
+        <w:t xml:space="preserve"> 3. Bir </w:t>
+      </w:r>
+      <w:proofErr w:type="spellStart"/>
+      <w:r>
+        <w:t>sınıf</w:t>
+      </w:r>
+      <w:proofErr w:type="spellEnd"/>
+      <w:r>
+        <w:t xml:space="preserve"> </w:t>
+      </w:r>
+      <w:proofErr w:type="spellStart"/>
+      <w:r>
+        <w:t>için</w:t>
+      </w:r>
+      <w:proofErr w:type="spellEnd"/>
+      <w:r>
+        <w:t xml:space="preserve"> entity </w:t>
+      </w:r>
+      <w:proofErr w:type="spellStart"/>
+      <w:r>
+        <w:t>oluşturma</w:t>
+      </w:r>
+      <w:proofErr w:type="spellEnd"/>
+      <w:r>
+        <w:t xml:space="preserve"> </w:t>
+      </w:r>
+      <w:proofErr w:type="spellStart"/>
+      <w:r>
+        <w:t>zorunluluğumuz</w:t>
+      </w:r>
+      <w:proofErr w:type="spellEnd"/>
+      <w:r>
+        <w:t xml:space="preserve"> </w:t>
+      </w:r>
+      <w:proofErr w:type="spellStart"/>
+      <w:r>
+        <w:t>yoktu</w:t>
+      </w:r>
+      <w:proofErr w:type="spellEnd"/>
+      <w:r>
+        <w:t xml:space="preserve">. </w:t>
+      </w:r>
+      <w:proofErr w:type="spellStart"/>
+      <w:r>
+        <w:t>Fakat</w:t>
+      </w:r>
+      <w:proofErr w:type="spellEnd"/>
+      <w:r>
+        <w:t xml:space="preserve"> Core da </w:t>
+      </w:r>
+      <w:proofErr w:type="spellStart"/>
+      <w:r>
+        <w:t>iki</w:t>
+      </w:r>
+      <w:proofErr w:type="spellEnd"/>
+      <w:r>
+        <w:t xml:space="preserve"> </w:t>
+      </w:r>
+      <w:proofErr w:type="spellStart"/>
+      <w:r>
+        <w:t>tablo</w:t>
+      </w:r>
+      <w:proofErr w:type="spellEnd"/>
+      <w:r>
+        <w:t xml:space="preserve"> </w:t>
+      </w:r>
+      <w:proofErr w:type="spellStart"/>
+      <w:r>
+        <w:t>arasındaki</w:t>
+      </w:r>
+      <w:proofErr w:type="spellEnd"/>
+      <w:r>
+        <w:t xml:space="preserve"> N-N </w:t>
+      </w:r>
+      <w:proofErr w:type="spellStart"/>
+      <w:r>
+        <w:t>ilişki</w:t>
+      </w:r>
+      <w:proofErr w:type="spellEnd"/>
+      <w:r>
+        <w:t xml:space="preserve"> </w:t>
+      </w:r>
+      <w:proofErr w:type="spellStart"/>
+      <w:r>
+        <w:t>için</w:t>
+      </w:r>
+      <w:proofErr w:type="spellEnd"/>
+      <w:r>
+        <w:t xml:space="preserve"> </w:t>
+      </w:r>
+      <w:proofErr w:type="spellStart"/>
+      <w:r>
+        <w:t>bir</w:t>
+      </w:r>
+      <w:proofErr w:type="spellEnd"/>
+      <w:r>
+        <w:t xml:space="preserve"> junction </w:t>
+      </w:r>
+      <w:proofErr w:type="spellStart"/>
+      <w:r>
+        <w:t>tablosu</w:t>
+      </w:r>
+      <w:proofErr w:type="spellEnd"/>
+      <w:r>
+        <w:t xml:space="preserve"> </w:t>
+      </w:r>
+      <w:proofErr w:type="spellStart"/>
+      <w:r>
+        <w:t>oluşturulması</w:t>
+      </w:r>
+      <w:proofErr w:type="spellEnd"/>
+      <w:r>
+        <w:t xml:space="preserve"> </w:t>
+      </w:r>
+      <w:proofErr w:type="spellStart"/>
+      <w:r>
+        <w:t>gerekmektedir</w:t>
+      </w:r>
+      <w:proofErr w:type="spellEnd"/>
+      <w:r>
+        <w:t xml:space="preserve">. </w:t>
+      </w:r>
+    </w:p>
+    <w:p>
+      <w:r>
+        <w:rPr>
+          <w:noProof/>
+        </w:rPr>
+        <w:drawing>
+          <wp:inline distT="0" distB="0" distL="0" distR="0" wp14:anchorId="5CACC761" wp14:editId="753E01F3">
+            <wp:extent cx="5925185" cy="1294765"/>
+            <wp:effectExtent l="0" t="0" r="0" b="635"/>
+            <wp:docPr id="131" name="Resim 131"/>
+            <wp:cNvGraphicFramePr>
+              <a:graphicFrameLocks xmlns:a="http://schemas.openxmlformats.org/drawingml/2006/main" noChangeAspect="1"/>
+            </wp:cNvGraphicFramePr>
+            <a:graphic xmlns:a="http://schemas.openxmlformats.org/drawingml/2006/main">
+              <a:graphicData uri="http://schemas.openxmlformats.org/drawingml/2006/picture">
+                <pic:pic xmlns:pic="http://schemas.openxmlformats.org/drawingml/2006/picture">
+                  <pic:nvPicPr>
+                    <pic:cNvPr id="0" name="Picture 5"/>
+                    <pic:cNvPicPr>
+                      <a:picLocks noChangeAspect="1" noChangeArrowheads="1"/>
+                    </pic:cNvPicPr>
+                  </pic:nvPicPr>
+                  <pic:blipFill>
+                    <a:blip r:embed="rId41" cstate="print">
+                      <a:extLst>
+                        <a:ext uri="{28A0092B-C50C-407E-A947-70E740481C1C}">
+                          <a14:useLocalDpi xmlns:a14="http://schemas.microsoft.com/office/drawing/2010/main" val="0"/>
+                        </a:ext>
+                      </a:extLst>
+                    </a:blip>
+                    <a:srcRect/>
+                    <a:stretch>
+                      <a:fillRect/>
+                    </a:stretch>
+                  </pic:blipFill>
+                  <pic:spPr bwMode="auto">
+                    <a:xfrm>
+                      <a:off x="0" y="0"/>
+                      <a:ext cx="5925185" cy="1294765"/>
+                    </a:xfrm>
+                    <a:prstGeom prst="rect">
+                      <a:avLst/>
+                    </a:prstGeom>
+                    <a:noFill/>
+                    <a:ln>
+                      <a:noFill/>
+                    </a:ln>
+                  </pic:spPr>
+                </pic:pic>
+              </a:graphicData>
+            </a:graphic>
+          </wp:inline>
+        </w:drawing>
+      </w:r>
+    </w:p>
+    <w:p>
+      <w:proofErr w:type="spellStart"/>
+      <w:r>
+        <w:t>Görüldüğü</w:t>
+      </w:r>
+      <w:proofErr w:type="spellEnd"/>
+      <w:r>
+        <w:t xml:space="preserve"> </w:t>
+      </w:r>
+      <w:proofErr w:type="spellStart"/>
+      <w:r>
+        <w:t>üzere</w:t>
+      </w:r>
+      <w:proofErr w:type="spellEnd"/>
+      <w:r>
+        <w:t xml:space="preserve"> transaction </w:t>
+      </w:r>
+      <w:proofErr w:type="spellStart"/>
+      <w:r>
+        <w:t>tablosunda</w:t>
+      </w:r>
+      <w:proofErr w:type="spellEnd"/>
+      <w:r>
+        <w:t xml:space="preserve"> </w:t>
+      </w:r>
+      <w:proofErr w:type="spellStart"/>
+      <w:r>
+        <w:t>bir</w:t>
+      </w:r>
+      <w:proofErr w:type="spellEnd"/>
+      <w:r>
+        <w:t xml:space="preserve"> key </w:t>
+      </w:r>
+      <w:proofErr w:type="spellStart"/>
+      <w:r>
+        <w:t>oluşturulmadı</w:t>
+      </w:r>
+      <w:proofErr w:type="spellEnd"/>
+      <w:r>
+        <w:t xml:space="preserve">. Bu </w:t>
+      </w:r>
+      <w:proofErr w:type="spellStart"/>
+      <w:r>
+        <w:t>tabloda</w:t>
+      </w:r>
+      <w:proofErr w:type="spellEnd"/>
+      <w:r>
+        <w:t xml:space="preserve"> key </w:t>
+      </w:r>
+      <w:proofErr w:type="spellStart"/>
+      <w:r>
+        <w:t>oluşturulması</w:t>
+      </w:r>
+      <w:proofErr w:type="spellEnd"/>
+      <w:r>
+        <w:t xml:space="preserve"> .</w:t>
+      </w:r>
+      <w:proofErr w:type="spellStart"/>
+      <w:r>
+        <w:t>netCore</w:t>
+      </w:r>
+      <w:proofErr w:type="spellEnd"/>
+      <w:r>
+        <w:t xml:space="preserve"> 5.0 </w:t>
+      </w:r>
+      <w:proofErr w:type="spellStart"/>
+      <w:r>
+        <w:t>ile</w:t>
+      </w:r>
+      <w:proofErr w:type="spellEnd"/>
+      <w:r>
+        <w:t xml:space="preserve"> </w:t>
+      </w:r>
+      <w:proofErr w:type="spellStart"/>
+      <w:r>
+        <w:t>birlikte</w:t>
+      </w:r>
+      <w:proofErr w:type="spellEnd"/>
+      <w:r>
+        <w:t xml:space="preserve"> </w:t>
+      </w:r>
+      <w:proofErr w:type="spellStart"/>
+      <w:r>
+        <w:t>geçerliliğini</w:t>
+      </w:r>
+      <w:proofErr w:type="spellEnd"/>
+      <w:r>
+        <w:t xml:space="preserve"> (</w:t>
+      </w:r>
+      <w:proofErr w:type="spellStart"/>
+      <w:r>
+        <w:t>zorunluluk</w:t>
+      </w:r>
+      <w:proofErr w:type="spellEnd"/>
+      <w:r>
+        <w:t xml:space="preserve"> </w:t>
+      </w:r>
+      <w:proofErr w:type="spellStart"/>
+      <w:r>
+        <w:t>durumunu</w:t>
+      </w:r>
+      <w:proofErr w:type="spellEnd"/>
+      <w:r>
+        <w:t xml:space="preserve">) </w:t>
+      </w:r>
+      <w:proofErr w:type="spellStart"/>
+      <w:r>
+        <w:t>yitirmiştir</w:t>
+      </w:r>
+      <w:proofErr w:type="spellEnd"/>
+      <w:r>
+        <w:t xml:space="preserve">. Bir </w:t>
+      </w:r>
+      <w:proofErr w:type="spellStart"/>
+      <w:r>
+        <w:t>ürün</w:t>
+      </w:r>
+      <w:proofErr w:type="spellEnd"/>
+      <w:r>
+        <w:t xml:space="preserve"> </w:t>
+      </w:r>
+      <w:proofErr w:type="spellStart"/>
+      <w:r>
+        <w:t>ve</w:t>
+      </w:r>
+      <w:proofErr w:type="spellEnd"/>
+      <w:r>
+        <w:t xml:space="preserve"> category </w:t>
+      </w:r>
+      <w:proofErr w:type="spellStart"/>
+      <w:r>
+        <w:t>nin</w:t>
+      </w:r>
+      <w:proofErr w:type="spellEnd"/>
+      <w:r>
+        <w:t xml:space="preserve"> </w:t>
+      </w:r>
+      <w:proofErr w:type="spellStart"/>
+      <w:r>
+        <w:t>karşılıklı</w:t>
+      </w:r>
+      <w:proofErr w:type="spellEnd"/>
+      <w:r>
+        <w:t xml:space="preserve"> </w:t>
+      </w:r>
+      <w:proofErr w:type="spellStart"/>
+      <w:r>
+        <w:t>eşleşeceği</w:t>
+      </w:r>
+      <w:proofErr w:type="spellEnd"/>
+      <w:r>
+        <w:t xml:space="preserve"> </w:t>
+      </w:r>
+      <w:proofErr w:type="spellStart"/>
+      <w:r>
+        <w:t>birden</w:t>
+      </w:r>
+      <w:proofErr w:type="spellEnd"/>
+      <w:r>
+        <w:t xml:space="preserve"> </w:t>
+      </w:r>
+      <w:proofErr w:type="spellStart"/>
+      <w:r>
+        <w:t>çok</w:t>
+      </w:r>
+      <w:proofErr w:type="spellEnd"/>
+      <w:r>
+        <w:t xml:space="preserve"> </w:t>
+      </w:r>
+      <w:proofErr w:type="spellStart"/>
+      <w:r>
+        <w:t>birleşim</w:t>
+      </w:r>
+      <w:proofErr w:type="spellEnd"/>
+      <w:r>
+        <w:t xml:space="preserve"> </w:t>
+      </w:r>
+      <w:proofErr w:type="spellStart"/>
+      <w:r>
+        <w:t>tablosu</w:t>
+      </w:r>
+      <w:proofErr w:type="spellEnd"/>
+      <w:r>
+        <w:t xml:space="preserve"> </w:t>
+      </w:r>
+      <w:proofErr w:type="spellStart"/>
+      <w:r>
+        <w:t>çeşidinden</w:t>
+      </w:r>
+      <w:proofErr w:type="spellEnd"/>
+      <w:r>
+        <w:t xml:space="preserve"> </w:t>
+      </w:r>
+    </w:p>
     <w:p/>
     <w:p/>
     <w:p/>
     <w:sectPr>
-      <w:headerReference w:type="default" r:id="rId37"/>
+      <w:headerReference w:type="default" r:id="rId42"/>
       <w:pgSz w:w="12240" w:h="15840"/>
       <w:pgMar w:top="1440" w:right="1440" w:bottom="1440" w:left="1440" w:header="720" w:footer="720" w:gutter="0"/>
       <w:pgNumType w:start="0"/>

</xml_diff>